<commit_message>
• Finished a first draft of my demo application • Made a lot of screenshots • Updated PDF for review
</commit_message>
<xml_diff>
--- a/Tests/TestGroundTruthAOFitting/Improved Ambient Occlusion.docx
+++ b/Tests/TestGroundTruthAOFitting/Improved Ambient Occlusion.docx
@@ -8563,6 +8563,9 @@
             </m:e>
           </m:nary>
           <m:r>
+            <m:rPr>
+              <m:sty m:val="p"/>
+            </m:rPr>
             <w:rPr>
               <w:rFonts w:eastAsiaTheme="minorEastAsia"/>
             </w:rPr>
@@ -9231,6 +9234,9 @@
             </m:e>
           </m:nary>
           <m:r>
+            <m:rPr>
+              <m:sty m:val="p"/>
+            </m:rPr>
             <w:rPr>
               <w:rFonts w:eastAsiaTheme="minorEastAsia"/>
             </w:rPr>
@@ -9740,6 +9746,9 @@
             </m:e>
           </m:nary>
           <m:r>
+            <m:rPr>
+              <m:sty m:val="p"/>
+            </m:rPr>
             <w:rPr>
               <w:rFonts w:eastAsiaTheme="minorEastAsia"/>
             </w:rPr>
@@ -10208,6 +10217,9 @@
             </m:e>
           </m:nary>
           <m:r>
+            <m:rPr>
+              <m:sty m:val="p"/>
+            </m:rPr>
             <w:rPr>
               <w:rFonts w:eastAsiaTheme="minorEastAsia"/>
             </w:rPr>
@@ -15542,13 +15554,7 @@
         <w:rPr>
           <w:rStyle w:val="MathematicaFormatTextForm"/>
         </w:rPr>
-        <w:t>when</w:t>
-      </w:r>
-      <w:r>
-        <w:rPr>
-          <w:rStyle w:val="MathematicaFormatTextForm"/>
-        </w:rPr>
-        <w:t xml:space="preserve"> </w:t>
+        <w:t xml:space="preserve">when </w:t>
       </w:r>
       <w:r>
         <w:rPr>
@@ -16152,19 +16158,7 @@
         <w:rPr>
           <w:rStyle w:val="MathematicaFormatTextForm"/>
         </w:rPr>
-        <w:t>=1</w:t>
-      </w:r>
-      <w:r>
-        <w:rPr>
-          <w:rStyle w:val="MathematicaFormatTextForm"/>
-        </w:rPr>
-        <w:t xml:space="preserve"> </w:t>
-      </w:r>
-      <w:r>
-        <w:rPr>
-          <w:rStyle w:val="MathematicaFormatTextForm"/>
-        </w:rPr>
-        <w:t xml:space="preserve">and </w:t>
+        <w:t xml:space="preserve">=1 and </w:t>
       </w:r>
       <m:oMath>
         <m:sSub>
@@ -19496,6 +19490,9 @@
             </m:e>
           </m:d>
           <m:r>
+            <m:rPr>
+              <m:sty m:val="p"/>
+            </m:rPr>
             <w:rPr>
               <w:rStyle w:val="MathematicaFormatTraditionalForm"/>
               <w:rFonts w:eastAsiaTheme="minorEastAsia"/>
@@ -19592,6 +19589,8 @@
                 </w:rPr>
                 <m:t>ρ</m:t>
               </m:r>
+              <w:bookmarkStart w:id="12" w:name="_GoBack"/>
+              <w:bookmarkEnd w:id="12"/>
             </m:num>
             <m:den>
               <m:r>
@@ -20571,21 +20570,7 @@
             <w:rStyle w:val="MathematicaFormatTraditionalForm"/>
             <w:rFonts w:ascii="Cambria Math" w:eastAsiaTheme="minorEastAsia" w:hAnsi="Cambria Math"/>
           </w:rPr>
-          <m:t>A=</m:t>
-        </m:r>
-        <m:r>
-          <w:rPr>
-            <w:rStyle w:val="MathematicaFormatTraditionalForm"/>
-            <w:rFonts w:ascii="Cambria Math" w:eastAsiaTheme="minorEastAsia" w:hAnsi="Cambria Math"/>
-          </w:rPr>
-          <m:t>27.57693709421038</m:t>
-        </m:r>
-        <m:r>
-          <w:rPr>
-            <w:rStyle w:val="MathematicaFormatTraditionalForm"/>
-            <w:rFonts w:ascii="Cambria Math" w:eastAsiaTheme="minorEastAsia" w:hAnsi="Cambria Math"/>
-          </w:rPr>
-          <m:t>5</m:t>
+          <m:t>A=27.576937094210385</m:t>
         </m:r>
       </m:oMath>
     </w:p>
@@ -20717,7 +20702,6 @@
             <m:r>
               <m:rPr>
                 <m:scr m:val="script"/>
-                <m:sty m:val="p"/>
               </m:rPr>
               <w:rPr>
                 <w:rStyle w:val="SubtleReference"/>
@@ -22009,13 +21993,7 @@
                 <w:rPr>
                   <w:rFonts w:ascii="Cambria Math" w:eastAsiaTheme="minorEastAsia" w:hAnsi="Cambria Math"/>
                 </w:rPr>
-                <m:t>1</m:t>
-              </m:r>
-              <m:r>
-                <w:rPr>
-                  <w:rFonts w:ascii="Cambria Math" w:eastAsiaTheme="minorEastAsia" w:hAnsi="Cambria Math"/>
-                </w:rPr>
-                <m:t>-</m:t>
+                <m:t>1-</m:t>
               </m:r>
               <m:sSub>
                 <m:sSubPr>
@@ -22625,41 +22603,206 @@
     <w:p/>
     <w:p>
       <w:pPr>
-        <w:pStyle w:val="Heading1"/>
-        <w:rPr>
-          <w:rFonts w:eastAsiaTheme="minorEastAsia"/>
-        </w:rPr>
-      </w:pPr>
-      <w:r>
-        <w:rPr>
-          <w:rFonts w:eastAsiaTheme="minorEastAsia"/>
-        </w:rPr>
-        <w:t>Showtime</w:t>
+        <w:rPr>
+          <w:rFonts w:asciiTheme="majorHAnsi" w:eastAsiaTheme="minorEastAsia" w:hAnsiTheme="majorHAnsi" w:cstheme="majorBidi"/>
+          <w:b/>
+          <w:bCs/>
+          <w:color w:val="365F91" w:themeColor="accent1" w:themeShade="BF"/>
+          <w:sz w:val="28"/>
+          <w:szCs w:val="28"/>
+        </w:rPr>
+      </w:pPr>
+      <w:r>
+        <w:rPr>
+          <w:rFonts w:eastAsiaTheme="minorEastAsia"/>
+        </w:rPr>
+        <w:br w:type="page"/>
       </w:r>
     </w:p>
     <w:p>
       <w:pPr>
-        <w:ind w:left="-540" w:right="-540"/>
-        <w:rPr>
-          <w:rFonts w:eastAsiaTheme="minorEastAsia"/>
-          <w:b/>
-          <w:sz w:val="48"/>
-          <w:szCs w:val="48"/>
-        </w:rPr>
-      </w:pPr>
+        <w:pStyle w:val="Heading1"/>
+        <w:rPr>
+          <w:rFonts w:eastAsiaTheme="minorEastAsia"/>
+        </w:rPr>
+      </w:pPr>
+      <w:r>
+        <w:rPr>
+          <w:rFonts w:eastAsiaTheme="minorEastAsia"/>
+        </w:rPr>
+        <w:lastRenderedPageBreak/>
+        <w:t>Showtime</w:t>
+      </w:r>
+    </w:p>
+    <w:p/>
+    <w:p>
+      <w:pPr>
+        <w:jc w:val="center"/>
+      </w:pPr>
+      <w:r>
+        <w:rPr>
+          <w:noProof/>
+        </w:rPr>
+        <w:drawing>
+          <wp:inline distT="0" distB="0" distL="0" distR="0">
+            <wp:extent cx="4218681" cy="7124700"/>
+            <wp:effectExtent l="0" t="0" r="0" b="0"/>
+            <wp:docPr id="10" name="Picture 10"/>
+            <wp:cNvGraphicFramePr>
+              <a:graphicFrameLocks xmlns:a="http://schemas.openxmlformats.org/drawingml/2006/main" noChangeAspect="1"/>
+            </wp:cNvGraphicFramePr>
+            <a:graphic xmlns:a="http://schemas.openxmlformats.org/drawingml/2006/main">
+              <a:graphicData uri="http://schemas.openxmlformats.org/drawingml/2006/picture">
+                <pic:pic xmlns:pic="http://schemas.openxmlformats.org/drawingml/2006/picture">
+                  <pic:nvPicPr>
+                    <pic:cNvPr id="0" name="Picture 19"/>
+                    <pic:cNvPicPr>
+                      <a:picLocks noChangeAspect="1" noChangeArrowheads="1"/>
+                    </pic:cNvPicPr>
+                  </pic:nvPicPr>
+                  <pic:blipFill>
+                    <a:blip r:embed="rId21" cstate="print">
+                      <a:extLst>
+                        <a:ext uri="{28A0092B-C50C-407E-A947-70E740481C1C}">
+                          <a14:useLocalDpi xmlns:a14="http://schemas.microsoft.com/office/drawing/2010/main" val="0"/>
+                        </a:ext>
+                      </a:extLst>
+                    </a:blip>
+                    <a:srcRect/>
+                    <a:stretch>
+                      <a:fillRect/>
+                    </a:stretch>
+                  </pic:blipFill>
+                  <pic:spPr bwMode="auto">
+                    <a:xfrm>
+                      <a:off x="0" y="0"/>
+                      <a:ext cx="4227552" cy="7139681"/>
+                    </a:xfrm>
+                    <a:prstGeom prst="rect">
+                      <a:avLst/>
+                    </a:prstGeom>
+                    <a:noFill/>
+                    <a:ln>
+                      <a:noFill/>
+                    </a:ln>
+                  </pic:spPr>
+                </pic:pic>
+              </a:graphicData>
+            </a:graphic>
+          </wp:inline>
+        </w:drawing>
+      </w:r>
     </w:p>
     <w:p>
       <w:pPr>
-        <w:ind w:left="-540" w:right="-540"/>
-        <w:rPr>
-          <w:rStyle w:val="MathematicaFormatTraditionalForm"/>
+        <w:jc w:val="center"/>
+      </w:pPr>
+      <w:r>
+        <w:t>Geometric Shapes – 1m x 1m, 45cm Elevation</w:t>
+      </w:r>
+    </w:p>
+    <w:p>
+      <w:pPr>
+        <w:jc w:val="center"/>
+      </w:pPr>
+      <w:r>
+        <w:rPr>
+          <w:noProof/>
+        </w:rPr>
+        <w:lastRenderedPageBreak/>
+        <w:drawing>
+          <wp:inline distT="0" distB="0" distL="0" distR="0">
+            <wp:extent cx="4540158" cy="7667625"/>
+            <wp:effectExtent l="0" t="0" r="0" b="0"/>
+            <wp:docPr id="12" name="Picture 12"/>
+            <wp:cNvGraphicFramePr>
+              <a:graphicFrameLocks xmlns:a="http://schemas.openxmlformats.org/drawingml/2006/main" noChangeAspect="1"/>
+            </wp:cNvGraphicFramePr>
+            <a:graphic xmlns:a="http://schemas.openxmlformats.org/drawingml/2006/main">
+              <a:graphicData uri="http://schemas.openxmlformats.org/drawingml/2006/picture">
+                <pic:pic xmlns:pic="http://schemas.openxmlformats.org/drawingml/2006/picture">
+                  <pic:nvPicPr>
+                    <pic:cNvPr id="0" name="Picture 20"/>
+                    <pic:cNvPicPr>
+                      <a:picLocks noChangeAspect="1" noChangeArrowheads="1"/>
+                    </pic:cNvPicPr>
+                  </pic:nvPicPr>
+                  <pic:blipFill>
+                    <a:blip r:embed="rId22" cstate="print">
+                      <a:extLst>
+                        <a:ext uri="{28A0092B-C50C-407E-A947-70E740481C1C}">
+                          <a14:useLocalDpi xmlns:a14="http://schemas.microsoft.com/office/drawing/2010/main" val="0"/>
+                        </a:ext>
+                      </a:extLst>
+                    </a:blip>
+                    <a:srcRect/>
+                    <a:stretch>
+                      <a:fillRect/>
+                    </a:stretch>
+                  </pic:blipFill>
+                  <pic:spPr bwMode="auto">
+                    <a:xfrm>
+                      <a:off x="0" y="0"/>
+                      <a:ext cx="4546109" cy="7677675"/>
+                    </a:xfrm>
+                    <a:prstGeom prst="rect">
+                      <a:avLst/>
+                    </a:prstGeom>
+                    <a:noFill/>
+                    <a:ln>
+                      <a:noFill/>
+                    </a:ln>
+                  </pic:spPr>
+                </pic:pic>
+              </a:graphicData>
+            </a:graphic>
+          </wp:inline>
+        </w:drawing>
+      </w:r>
+    </w:p>
+    <w:p>
+      <w:pPr>
+        <w:jc w:val="center"/>
+      </w:pPr>
+      <w:r>
+        <w:t>Concrete – 1m x 1m, 5cm Elevation</w:t>
+      </w:r>
+    </w:p>
+    <w:p>
+      <w:pPr>
+        <w:pStyle w:val="Heading1"/>
+      </w:pPr>
+      <w:r>
+        <w:lastRenderedPageBreak/>
+        <w:t xml:space="preserve">Improving even </w:t>
+      </w:r>
+      <w:proofErr w:type="gramStart"/>
+      <w:r>
+        <w:t>Further :</w:t>
+      </w:r>
+      <w:proofErr w:type="gramEnd"/>
+      <w:r>
+        <w:t xml:space="preserve"> Bent Normal and Cone Aperture</w:t>
+      </w:r>
+    </w:p>
+    <w:p/>
+    <w:p>
+      <w:pPr>
+        <w:rPr>
+          <w:lang w:val="fr-FR"/>
+        </w:rPr>
+      </w:pPr>
+      <w:r>
+        <w:rPr>
           <w:rFonts w:eastAsiaTheme="minorEastAsia"/>
           <w:b/>
           <w:sz w:val="48"/>
           <w:szCs w:val="48"/>
           <w:lang w:val="fr-FR"/>
         </w:rPr>
-      </w:pPr>
+        <w:t>#</w:t>
+      </w:r>
+      <w:proofErr w:type="gramStart"/>
       <w:r>
         <w:rPr>
           <w:rFonts w:eastAsiaTheme="minorEastAsia"/>
@@ -22668,9 +22811,9 @@
           <w:szCs w:val="48"/>
           <w:lang w:val="fr-FR"/>
         </w:rPr>
-        <w:t>#</w:t>
-      </w:r>
-      <w:proofErr w:type="gramStart"/>
+        <w:t>TODO!!!</w:t>
+      </w:r>
+      <w:proofErr w:type="gramEnd"/>
       <w:r>
         <w:rPr>
           <w:rFonts w:eastAsiaTheme="minorEastAsia"/>
@@ -22679,9 +22822,17 @@
           <w:szCs w:val="48"/>
           <w:lang w:val="fr-FR"/>
         </w:rPr>
-        <w:t>TODO!!!</w:t>
-      </w:r>
-      <w:proofErr w:type="gramEnd"/>
+        <w:t xml:space="preserve"> </w:t>
+      </w:r>
+      <w:r>
+        <w:rPr>
+          <w:rFonts w:eastAsiaTheme="minorEastAsia"/>
+          <w:b/>
+          <w:sz w:val="48"/>
+          <w:szCs w:val="48"/>
+        </w:rPr>
+        <w:sym w:font="Wingdings" w:char="F0E8"/>
+      </w:r>
       <w:r>
         <w:rPr>
           <w:rFonts w:eastAsiaTheme="minorEastAsia"/>
@@ -22698,9 +22849,11 @@
           <w:b/>
           <w:sz w:val="48"/>
           <w:szCs w:val="48"/>
-        </w:rPr>
-        <w:sym w:font="Wingdings" w:char="F0E8"/>
-      </w:r>
+          <w:lang w:val="fr-FR"/>
+        </w:rPr>
+        <w:t xml:space="preserve">Modifier le soft de génération d’AO pour pisser un « Bent </w:t>
+      </w:r>
+      <w:proofErr w:type="spellStart"/>
       <w:r>
         <w:rPr>
           <w:rFonts w:eastAsiaTheme="minorEastAsia"/>
@@ -22709,9 +22862,9 @@
           <w:szCs w:val="48"/>
           <w:lang w:val="fr-FR"/>
         </w:rPr>
-        <w:t xml:space="preserve"> </w:t>
-      </w:r>
-      <w:proofErr w:type="spellStart"/>
+        <w:t>Cone</w:t>
+      </w:r>
+      <w:proofErr w:type="spellEnd"/>
       <w:r>
         <w:rPr>
           <w:rFonts w:eastAsiaTheme="minorEastAsia"/>
@@ -22720,9 +22873,9 @@
           <w:szCs w:val="48"/>
           <w:lang w:val="fr-FR"/>
         </w:rPr>
-        <w:t>Screenshots</w:t>
-      </w:r>
-      <w:proofErr w:type="spellEnd"/>
+        <w:t xml:space="preserve"> » (=Bent Normal + </w:t>
+      </w:r>
+      <w:proofErr w:type="spellStart"/>
       <w:r>
         <w:rPr>
           <w:rFonts w:eastAsiaTheme="minorEastAsia"/>
@@ -22731,8 +22884,9 @@
           <w:szCs w:val="48"/>
           <w:lang w:val="fr-FR"/>
         </w:rPr>
-        <w:t xml:space="preserve"> </w:t>
-      </w:r>
+        <w:t>Cone</w:t>
+      </w:r>
+      <w:proofErr w:type="spellEnd"/>
       <w:r>
         <w:rPr>
           <w:rFonts w:eastAsiaTheme="minorEastAsia"/>
@@ -22741,225 +22895,7 @@
           <w:szCs w:val="48"/>
           <w:lang w:val="fr-FR"/>
         </w:rPr>
-        <w:t>! Pour montrer à</w:t>
-      </w:r>
-      <w:r>
-        <w:rPr>
-          <w:rFonts w:eastAsiaTheme="minorEastAsia"/>
-          <w:b/>
-          <w:sz w:val="48"/>
-          <w:szCs w:val="48"/>
-          <w:lang w:val="fr-FR"/>
-        </w:rPr>
-        <w:t xml:space="preserve"> quel point je me suis fait chier pour un résultat moisi ! </w:t>
-      </w:r>
-      <w:proofErr w:type="gramStart"/>
-      <w:r>
-        <w:rPr>
-          <w:rFonts w:ascii="Segoe UI Emoji" w:eastAsia="Segoe UI Emoji" w:hAnsi="Segoe UI Emoji" w:cs="Segoe UI Emoji"/>
-          <w:b/>
-          <w:sz w:val="48"/>
-          <w:szCs w:val="48"/>
-          <w:lang w:val="fr-FR"/>
-        </w:rPr>
-        <w:t>😊</w:t>
-      </w:r>
-      <w:proofErr w:type="gramEnd"/>
-    </w:p>
-    <w:p>
-      <w:pPr>
-        <w:pStyle w:val="Heading1"/>
-        <w:rPr>
-          <w:lang w:val="fr-FR"/>
-        </w:rPr>
-      </w:pPr>
-      <w:proofErr w:type="spellStart"/>
-      <w:r>
-        <w:rPr>
-          <w:lang w:val="fr-FR"/>
-        </w:rPr>
-        <w:lastRenderedPageBreak/>
-        <w:t>Improving</w:t>
-      </w:r>
-      <w:proofErr w:type="spellEnd"/>
-      <w:r>
-        <w:rPr>
-          <w:lang w:val="fr-FR"/>
-        </w:rPr>
-        <w:t xml:space="preserve"> </w:t>
-      </w:r>
-      <w:proofErr w:type="spellStart"/>
-      <w:r>
-        <w:rPr>
-          <w:lang w:val="fr-FR"/>
-        </w:rPr>
-        <w:t>even</w:t>
-      </w:r>
-      <w:proofErr w:type="spellEnd"/>
-      <w:r>
-        <w:rPr>
-          <w:lang w:val="fr-FR"/>
-        </w:rPr>
-        <w:t xml:space="preserve"> </w:t>
-      </w:r>
-      <w:proofErr w:type="spellStart"/>
-      <w:r>
-        <w:rPr>
-          <w:lang w:val="fr-FR"/>
-        </w:rPr>
-        <w:t>Further</w:t>
-      </w:r>
-      <w:proofErr w:type="spellEnd"/>
-      <w:r>
-        <w:rPr>
-          <w:lang w:val="fr-FR"/>
-        </w:rPr>
-        <w:t xml:space="preserve"> : Bent Normal and </w:t>
-      </w:r>
-      <w:proofErr w:type="spellStart"/>
-      <w:r>
-        <w:rPr>
-          <w:lang w:val="fr-FR"/>
-        </w:rPr>
-        <w:t>Cone</w:t>
-      </w:r>
-      <w:proofErr w:type="spellEnd"/>
-      <w:r>
-        <w:rPr>
-          <w:lang w:val="fr-FR"/>
-        </w:rPr>
-        <w:t xml:space="preserve"> Aperture</w:t>
-      </w:r>
-    </w:p>
-    <w:p>
-      <w:pPr>
-        <w:rPr>
-          <w:lang w:val="fr-FR"/>
-        </w:rPr>
-      </w:pPr>
-    </w:p>
-    <w:p>
-      <w:pPr>
-        <w:rPr>
-          <w:lang w:val="fr-FR"/>
-        </w:rPr>
-      </w:pPr>
-      <w:r>
-        <w:rPr>
-          <w:rFonts w:eastAsiaTheme="minorEastAsia"/>
-          <w:b/>
-          <w:sz w:val="48"/>
-          <w:szCs w:val="48"/>
-          <w:lang w:val="fr-FR"/>
-        </w:rPr>
-        <w:t>#</w:t>
-      </w:r>
-      <w:proofErr w:type="gramStart"/>
-      <w:r>
-        <w:rPr>
-          <w:rFonts w:eastAsiaTheme="minorEastAsia"/>
-          <w:b/>
-          <w:sz w:val="48"/>
-          <w:szCs w:val="48"/>
-          <w:lang w:val="fr-FR"/>
-        </w:rPr>
-        <w:t>TODO!!!</w:t>
-      </w:r>
-      <w:proofErr w:type="gramEnd"/>
-      <w:r>
-        <w:rPr>
-          <w:rFonts w:eastAsiaTheme="minorEastAsia"/>
-          <w:b/>
-          <w:sz w:val="48"/>
-          <w:szCs w:val="48"/>
-          <w:lang w:val="fr-FR"/>
-        </w:rPr>
-        <w:t xml:space="preserve"> </w:t>
-      </w:r>
-      <w:r>
-        <w:rPr>
-          <w:rFonts w:eastAsiaTheme="minorEastAsia"/>
-          <w:b/>
-          <w:sz w:val="48"/>
-          <w:szCs w:val="48"/>
-        </w:rPr>
-        <w:sym w:font="Wingdings" w:char="F0E8"/>
-      </w:r>
-      <w:r>
-        <w:rPr>
-          <w:rFonts w:eastAsiaTheme="minorEastAsia"/>
-          <w:b/>
-          <w:sz w:val="48"/>
-          <w:szCs w:val="48"/>
-          <w:lang w:val="fr-FR"/>
-        </w:rPr>
-        <w:t xml:space="preserve"> </w:t>
-      </w:r>
-      <w:r>
-        <w:rPr>
-          <w:rFonts w:eastAsiaTheme="minorEastAsia"/>
-          <w:b/>
-          <w:sz w:val="48"/>
-          <w:szCs w:val="48"/>
-          <w:lang w:val="fr-FR"/>
-        </w:rPr>
-        <w:t xml:space="preserve">Modifier le soft de génération d’AO pour pisser un « Bent </w:t>
-      </w:r>
-      <w:proofErr w:type="spellStart"/>
-      <w:r>
-        <w:rPr>
-          <w:rFonts w:eastAsiaTheme="minorEastAsia"/>
-          <w:b/>
-          <w:sz w:val="48"/>
-          <w:szCs w:val="48"/>
-          <w:lang w:val="fr-FR"/>
-        </w:rPr>
-        <w:t>Cone</w:t>
-      </w:r>
-      <w:proofErr w:type="spellEnd"/>
-      <w:r>
-        <w:rPr>
-          <w:rFonts w:eastAsiaTheme="minorEastAsia"/>
-          <w:b/>
-          <w:sz w:val="48"/>
-          <w:szCs w:val="48"/>
-          <w:lang w:val="fr-FR"/>
-        </w:rPr>
-        <w:t xml:space="preserve"> » (=Bent Normal + </w:t>
-      </w:r>
-      <w:proofErr w:type="spellStart"/>
-      <w:r>
-        <w:rPr>
-          <w:rFonts w:eastAsiaTheme="minorEastAsia"/>
-          <w:b/>
-          <w:sz w:val="48"/>
-          <w:szCs w:val="48"/>
-          <w:lang w:val="fr-FR"/>
-        </w:rPr>
-        <w:t>Cone</w:t>
-      </w:r>
-      <w:proofErr w:type="spellEnd"/>
-      <w:r>
-        <w:rPr>
-          <w:rFonts w:eastAsiaTheme="minorEastAsia"/>
-          <w:b/>
-          <w:sz w:val="48"/>
-          <w:szCs w:val="48"/>
-          <w:lang w:val="fr-FR"/>
-        </w:rPr>
-        <w:t xml:space="preserve"> d’Ouverture) + Montrer l’utilisation et notamment la modification de l’intégrale d’irradiance en SH (reprendre le calcul d</w:t>
-      </w:r>
-      <w:bookmarkStart w:id="12" w:name="_GoBack"/>
-      <w:bookmarkEnd w:id="12"/>
-      <w:r>
-        <w:rPr>
-          <w:rFonts w:eastAsiaTheme="minorEastAsia"/>
-          <w:b/>
-          <w:sz w:val="48"/>
-          <w:szCs w:val="48"/>
-          <w:lang w:val="fr-FR"/>
-        </w:rPr>
-        <w:t>e ma page wiki).</w:t>
+        <w:t xml:space="preserve"> d’Ouverture) + Montrer l’utilisation et notamment la modification de l’intégrale d’irradiance en SH (reprendre le calcul de ma page wiki).</w:t>
       </w:r>
     </w:p>
     <w:sectPr>
@@ -24025,6 +23961,7 @@
   <w:style w:type="character" w:default="1" w:styleId="DefaultParagraphFont">
     <w:name w:val="Default Paragraph Font"/>
     <w:uiPriority w:val="1"/>
+    <w:semiHidden/>
     <w:unhideWhenUsed/>
   </w:style>
   <w:style w:type="table" w:default="1" w:styleId="TableNormal">
@@ -24611,7 +24548,7 @@
 </file>
 
 <file path=customXml/itemProps1.xml><?xml version="1.0" encoding="utf-8"?>
-<ds:datastoreItem xmlns:ds="http://schemas.openxmlformats.org/officeDocument/2006/customXml" ds:itemID="{90024DF8-78F8-4654-AA30-475DF7BB424A}">
+<ds:datastoreItem xmlns:ds="http://schemas.openxmlformats.org/officeDocument/2006/customXml" ds:itemID="{90B23818-7B77-4111-B23C-476599B3EA81}">
   <ds:schemaRefs>
     <ds:schemaRef ds:uri="http://schemas.openxmlformats.org/officeDocument/2006/bibliography"/>
   </ds:schemaRefs>

</xml_diff>

<commit_message>
• Started writing GPU ground truth validation
</commit_message>
<xml_diff>
--- a/Tests/TestGroundTruthAOFitting/Improved Ambient Occlusion.docx
+++ b/Tests/TestGroundTruthAOFitting/Improved Ambient Occlusion.docx
@@ -6682,16 +6682,47 @@
         <w:rPr>
           <w:rFonts w:eastAsiaTheme="minorEastAsia"/>
         </w:rPr>
-        <w:t xml:space="preserve">of the neighbor (indirect) </w:t>
-      </w:r>
-      <w:proofErr w:type="gramStart"/>
-      <w:r>
-        <w:rPr>
-          <w:rFonts w:eastAsiaTheme="minorEastAsia"/>
-        </w:rPr>
-        <w:t>sample</w:t>
-      </w:r>
-      <w:proofErr w:type="gramEnd"/>
+        <w:t>of the neighbor sample</w:t>
+      </w:r>
+      <w:r>
+        <w:rPr>
+          <w:rFonts w:eastAsiaTheme="minorEastAsia"/>
+        </w:rPr>
+        <w:t xml:space="preserve"> (</w:t>
+      </w:r>
+      <w:r>
+        <w:rPr>
+          <w:rFonts w:eastAsiaTheme="minorEastAsia"/>
+          <w:i/>
+        </w:rPr>
+        <w:t>i.e.</w:t>
+      </w:r>
+      <w:r>
+        <w:rPr>
+          <w:rFonts w:eastAsiaTheme="minorEastAsia"/>
+        </w:rPr>
+        <w:t xml:space="preserve"> </w:t>
+      </w:r>
+      <w:r>
+        <w:rPr>
+          <w:rFonts w:eastAsiaTheme="minorEastAsia"/>
+        </w:rPr>
+        <w:t>indirect</w:t>
+      </w:r>
+      <w:r>
+        <w:rPr>
+          <w:rFonts w:eastAsiaTheme="minorEastAsia"/>
+        </w:rPr>
+        <w:t xml:space="preserve"> sample</w:t>
+      </w:r>
+      <w:bookmarkStart w:id="1" w:name="_GoBack"/>
+      <w:bookmarkEnd w:id="1"/>
+      <w:r>
+        <w:rPr>
+          <w:rFonts w:eastAsiaTheme="minorEastAsia"/>
+        </w:rPr>
+        <w:t>)</w:t>
+      </w:r>
     </w:p>
     <w:p>
       <w:pPr>
@@ -13241,8 +13272,8 @@
               </m:ctrlPr>
             </m:dPr>
             <m:e>
-              <w:bookmarkStart w:id="1" w:name="OLE_LINK1"/>
-              <w:bookmarkStart w:id="2" w:name="OLE_LINK2"/>
+              <w:bookmarkStart w:id="2" w:name="OLE_LINK1"/>
+              <w:bookmarkStart w:id="3" w:name="OLE_LINK2"/>
               <m:r>
                 <m:rPr>
                   <m:sty m:val="bi"/>
@@ -13252,8 +13283,8 @@
                 </w:rPr>
                 <m:t>x,n</m:t>
               </m:r>
-              <w:bookmarkEnd w:id="1"/>
               <w:bookmarkEnd w:id="2"/>
+              <w:bookmarkEnd w:id="3"/>
             </m:e>
           </m:d>
           <m:r>
@@ -13609,7 +13640,7 @@
         <w:t>:</w:t>
       </w:r>
     </w:p>
-    <w:bookmarkStart w:id="3" w:name="_Hlk502574744"/>
+    <w:bookmarkStart w:id="4" w:name="_Hlk502574744"/>
     <w:p>
       <w:pPr>
         <w:ind w:left="-540" w:right="-540"/>
@@ -13658,7 +13689,7 @@
               </m:r>
             </m:sub>
           </m:sSub>
-          <w:bookmarkEnd w:id="3"/>
+          <w:bookmarkEnd w:id="4"/>
           <m:d>
             <m:dPr>
               <m:ctrlPr>
@@ -13742,8 +13773,8 @@
                 </m:sub>
                 <m:sup/>
                 <m:e>
-                  <w:bookmarkStart w:id="4" w:name="OLE_LINK6"/>
-                  <w:bookmarkStart w:id="5" w:name="OLE_LINK7"/>
+                  <w:bookmarkStart w:id="5" w:name="OLE_LINK6"/>
+                  <w:bookmarkStart w:id="6" w:name="OLE_LINK7"/>
                   <m:sSub>
                     <m:sSubPr>
                       <m:ctrlPr>
@@ -13832,8 +13863,8 @@
                       </m:sSub>
                     </m:e>
                   </m:d>
-                  <w:bookmarkEnd w:id="4"/>
                   <w:bookmarkEnd w:id="5"/>
+                  <w:bookmarkEnd w:id="6"/>
                   <m:d>
                     <m:dPr>
                       <m:ctrlPr>
@@ -14798,18 +14829,18 @@
           </w:rPr>
           <m:t>(</m:t>
         </m:r>
-        <w:bookmarkStart w:id="6" w:name="OLE_LINK8"/>
-        <w:bookmarkStart w:id="7" w:name="OLE_LINK9"/>
-        <w:bookmarkStart w:id="8" w:name="OLE_LINK10"/>
+        <w:bookmarkStart w:id="7" w:name="OLE_LINK8"/>
+        <w:bookmarkStart w:id="8" w:name="OLE_LINK9"/>
+        <w:bookmarkStart w:id="9" w:name="OLE_LINK10"/>
         <m:r>
           <w:rPr>
             <w:rFonts w:ascii="Cambria Math" w:eastAsiaTheme="minorEastAsia" w:hAnsi="Cambria Math"/>
           </w:rPr>
           <m:t>α</m:t>
         </m:r>
-        <w:bookmarkEnd w:id="6"/>
         <w:bookmarkEnd w:id="7"/>
         <w:bookmarkEnd w:id="8"/>
+        <w:bookmarkEnd w:id="9"/>
         <m:r>
           <w:rPr>
             <w:rFonts w:ascii="Cambria Math" w:eastAsiaTheme="minorEastAsia" w:hAnsi="Cambria Math"/>
@@ -14964,9 +14995,9 @@
                   </m:ctrlPr>
                 </m:dPr>
                 <m:e>
-                  <w:bookmarkStart w:id="9" w:name="OLE_LINK4"/>
-                  <w:bookmarkStart w:id="10" w:name="OLE_LINK5"/>
-                  <w:bookmarkStart w:id="11" w:name="OLE_LINK3"/>
+                  <w:bookmarkStart w:id="10" w:name="OLE_LINK4"/>
+                  <w:bookmarkStart w:id="11" w:name="OLE_LINK5"/>
+                  <w:bookmarkStart w:id="12" w:name="OLE_LINK3"/>
                   <m:r>
                     <m:rPr>
                       <m:sty m:val="bi"/>
@@ -14991,9 +15022,9 @@
                     </w:rPr>
                     <m:t>n</m:t>
                   </m:r>
-                  <w:bookmarkEnd w:id="9"/>
                   <w:bookmarkEnd w:id="10"/>
                   <w:bookmarkEnd w:id="11"/>
+                  <w:bookmarkEnd w:id="12"/>
                 </m:e>
               </m:d>
               <m:r>
@@ -15789,13 +15820,7 @@
         <w:rPr>
           <w:rStyle w:val="SubtleReference"/>
         </w:rPr>
-        <w:t xml:space="preserve"> Bounce</w:t>
-      </w:r>
-      <w:r>
-        <w:rPr>
-          <w:rStyle w:val="SubtleReference"/>
-        </w:rPr>
-        <w:t>s of</w:t>
+        <w:t xml:space="preserve"> Bounces of</w:t>
       </w:r>
       <w:r>
         <w:rPr>
@@ -16065,13 +16090,7 @@
             <w:rPr>
               <w:rFonts w:ascii="Cambria Math" w:eastAsiaTheme="minorEastAsia" w:hAnsi="Cambria Math"/>
             </w:rPr>
-            <m:t xml:space="preserve">=A </m:t>
-          </m:r>
-          <m:r>
-            <w:rPr>
-              <w:rFonts w:ascii="Cambria Math" w:eastAsiaTheme="minorEastAsia" w:hAnsi="Cambria Math"/>
-            </w:rPr>
-            <m:t>x</m:t>
+            <m:t>=A x</m:t>
           </m:r>
           <m:sSup>
             <m:sSupPr>
@@ -16126,13 +16145,7 @@
                 <w:rPr>
                   <w:rFonts w:ascii="Cambria Math" w:eastAsiaTheme="minorEastAsia" w:hAnsi="Cambria Math"/>
                 </w:rPr>
-                <m:t>-</m:t>
-              </m:r>
-              <m:r>
-                <w:rPr>
-                  <w:rFonts w:ascii="Cambria Math" w:eastAsiaTheme="minorEastAsia" w:hAnsi="Cambria Math"/>
-                </w:rPr>
-                <m:t xml:space="preserve">B </m:t>
+                <m:t xml:space="preserve">-B </m:t>
               </m:r>
               <m:sSup>
                 <m:sSupPr>
@@ -17502,32 +17515,14 @@
         <w:rPr>
           <w:rFonts w:eastAsiaTheme="minorEastAsia"/>
         </w:rPr>
-        <w:t xml:space="preserve"> is the irradiance factor after </w:t>
-      </w:r>
-      <w:r>
-        <w:rPr>
-          <w:rFonts w:eastAsiaTheme="minorEastAsia"/>
-        </w:rPr>
-        <w:t>2</w:t>
-      </w:r>
-      <w:r>
-        <w:rPr>
-          <w:rFonts w:eastAsiaTheme="minorEastAsia"/>
-        </w:rPr>
-        <w:t xml:space="preserve"> </w:t>
+        <w:t xml:space="preserve"> is the irradiance factor after 2 </w:t>
       </w:r>
       <w:proofErr w:type="gramStart"/>
       <w:r>
         <w:rPr>
           <w:rFonts w:eastAsiaTheme="minorEastAsia"/>
         </w:rPr>
-        <w:t>bounce</w:t>
-      </w:r>
-      <w:r>
-        <w:rPr>
-          <w:rFonts w:eastAsiaTheme="minorEastAsia"/>
-        </w:rPr>
-        <w:t>s</w:t>
+        <w:t>bounces</w:t>
       </w:r>
       <w:proofErr w:type="gramEnd"/>
     </w:p>
@@ -17830,13 +17825,7 @@
             <w:rPr>
               <w:rFonts w:ascii="Cambria Math" w:eastAsiaTheme="minorEastAsia" w:hAnsi="Cambria Math"/>
             </w:rPr>
-            <m:t>π</m:t>
-          </m:r>
-          <m:r>
-            <w:rPr>
-              <w:rFonts w:ascii="Cambria Math" w:eastAsiaTheme="minorEastAsia" w:hAnsi="Cambria Math"/>
-            </w:rPr>
-            <m:t xml:space="preserve"> </m:t>
+            <m:t xml:space="preserve">π </m:t>
           </m:r>
           <m:d>
             <m:dPr>
@@ -19954,13 +19943,7 @@
           <w:rPr>
             <w:rFonts w:ascii="Cambria Math" w:eastAsiaTheme="minorEastAsia" w:hAnsi="Cambria Math"/>
           </w:rPr>
-          <m:t>=</m:t>
-        </m:r>
-        <m:r>
-          <w:rPr>
-            <w:rFonts w:ascii="Cambria Math" w:eastAsiaTheme="minorEastAsia" w:hAnsi="Cambria Math"/>
-          </w:rPr>
-          <m:t>1</m:t>
+          <m:t>=1</m:t>
         </m:r>
       </m:oMath>
     </w:p>
@@ -20087,13 +20070,7 @@
                 <w:rPr>
                   <w:rFonts w:ascii="Cambria Math" w:eastAsiaTheme="minorEastAsia" w:hAnsi="Cambria Math"/>
                 </w:rPr>
-                <m:t>1</m:t>
-              </m:r>
-              <m:r>
-                <w:rPr>
-                  <w:rFonts w:ascii="Cambria Math" w:eastAsiaTheme="minorEastAsia" w:hAnsi="Cambria Math"/>
-                </w:rPr>
-                <m:t>-</m:t>
+                <m:t>1-</m:t>
               </m:r>
               <m:sSub>
                 <m:sSubPr>
@@ -20416,13 +20393,7 @@
                 <w:rPr>
                   <w:rFonts w:ascii="Cambria Math" w:eastAsiaTheme="minorEastAsia" w:hAnsi="Cambria Math"/>
                 </w:rPr>
-                <m:t>1</m:t>
-              </m:r>
-              <m:r>
-                <w:rPr>
-                  <w:rFonts w:ascii="Cambria Math" w:eastAsiaTheme="minorEastAsia" w:hAnsi="Cambria Math"/>
-                </w:rPr>
-                <m:t>-</m:t>
+                <m:t>1-</m:t>
               </m:r>
               <m:sSub>
                 <m:sSubPr>
@@ -20809,15 +20780,7 @@
         <w:rPr>
           <w:rFonts w:eastAsiaTheme="minorEastAsia"/>
         </w:rPr>
-        <w:t>fin</w:t>
-      </w:r>
-      <w:bookmarkStart w:id="12" w:name="_GoBack"/>
-      <w:bookmarkEnd w:id="12"/>
-      <w:r>
-        <w:rPr>
-          <w:rFonts w:eastAsiaTheme="minorEastAsia"/>
-        </w:rPr>
-        <w:t xml:space="preserve">ally </w:t>
+        <w:t xml:space="preserve">finally </w:t>
       </w:r>
       <w:r>
         <w:rPr>
@@ -21051,27 +21014,7 @@
                   <w:rStyle w:val="MathematicaFormatTraditionalForm"/>
                   <w:rFonts w:ascii="Cambria Math" w:hAnsi="Cambria Math"/>
                 </w:rPr>
-                <m:t>ρ</m:t>
-              </m:r>
-              <m:r>
-                <m:rPr>
-                  <m:sty m:val="p"/>
-                </m:rPr>
-                <w:rPr>
-                  <w:rStyle w:val="MathematicaFormatTraditionalForm"/>
-                  <w:rFonts w:ascii="Cambria Math" w:hAnsi="Cambria Math"/>
-                </w:rPr>
-                <m:t xml:space="preserve"> </m:t>
-              </m:r>
-              <m:r>
-                <m:rPr>
-                  <m:sty m:val="p"/>
-                </m:rPr>
-                <w:rPr>
-                  <w:rStyle w:val="MathematicaFormatTraditionalForm"/>
-                  <w:rFonts w:ascii="Cambria Math" w:hAnsi="Cambria Math"/>
-                </w:rPr>
-                <m:t xml:space="preserve"> </m:t>
+                <m:t xml:space="preserve">ρ  </m:t>
               </m:r>
               <m:sSub>
                 <m:sSubPr>
@@ -21204,13 +21147,7 @@
                     <w:rPr>
                       <w:rFonts w:ascii="Cambria Math" w:eastAsiaTheme="minorEastAsia" w:hAnsi="Cambria Math"/>
                     </w:rPr>
-                    <m:t>τ</m:t>
-                  </m:r>
-                  <m:r>
-                    <w:rPr>
-                      <w:rFonts w:ascii="Cambria Math" w:eastAsiaTheme="minorEastAsia" w:hAnsi="Cambria Math"/>
-                    </w:rPr>
-                    <m:t>)</m:t>
+                    <m:t>τ)</m:t>
                   </m:r>
                 </m:e>
                 <m:sup>
@@ -22005,13 +21942,7 @@
             <w:rPr>
               <w:rFonts w:ascii="Cambria Math" w:eastAsiaTheme="minorEastAsia" w:hAnsi="Cambria Math"/>
             </w:rPr>
-            <m:t xml:space="preserve">=A </m:t>
-          </m:r>
-          <m:r>
-            <w:rPr>
-              <w:rFonts w:ascii="Cambria Math" w:eastAsiaTheme="minorEastAsia" w:hAnsi="Cambria Math"/>
-            </w:rPr>
-            <m:t>x</m:t>
+            <m:t>=A x</m:t>
           </m:r>
           <m:sSup>
             <m:sSupPr>
@@ -22066,13 +21997,7 @@
                 <w:rPr>
                   <w:rFonts w:ascii="Cambria Math" w:eastAsiaTheme="minorEastAsia" w:hAnsi="Cambria Math"/>
                 </w:rPr>
-                <m:t>-</m:t>
-              </m:r>
-              <m:r>
-                <w:rPr>
-                  <w:rFonts w:ascii="Cambria Math" w:eastAsiaTheme="minorEastAsia" w:hAnsi="Cambria Math"/>
-                </w:rPr>
-                <m:t>B</m:t>
+                <m:t>-B</m:t>
               </m:r>
               <m:sSup>
                 <m:sSupPr>
@@ -23467,14 +23392,7 @@
                       <w:rStyle w:val="MathematicaFormatTraditionalForm"/>
                       <w:rFonts w:ascii="Cambria Math" w:eastAsiaTheme="minorEastAsia" w:hAnsi="Cambria Math"/>
                     </w:rPr>
-                    <m:t>1</m:t>
-                  </m:r>
-                  <m:r>
-                    <w:rPr>
-                      <w:rStyle w:val="MathematicaFormatTraditionalForm"/>
-                      <w:rFonts w:ascii="Cambria Math" w:eastAsiaTheme="minorEastAsia" w:hAnsi="Cambria Math"/>
-                    </w:rPr>
-                    <m:t>2</m:t>
+                    <m:t>12</m:t>
                   </m:r>
                 </m:e>
               </m:d>
@@ -26012,6 +25930,7 @@
   <w:style w:type="character" w:default="1" w:styleId="DefaultParagraphFont">
     <w:name w:val="Default Paragraph Font"/>
     <w:uiPriority w:val="1"/>
+    <w:semiHidden/>
     <w:unhideWhenUsed/>
   </w:style>
   <w:style w:type="table" w:default="1" w:styleId="TableNormal">
@@ -26598,7 +26517,7 @@
 </file>
 
 <file path=customXml/itemProps1.xml><?xml version="1.0" encoding="utf-8"?>
-<ds:datastoreItem xmlns:ds="http://schemas.openxmlformats.org/officeDocument/2006/customXml" ds:itemID="{4783E751-C54C-40CC-B441-75E4266F15DD}">
+<ds:datastoreItem xmlns:ds="http://schemas.openxmlformats.org/officeDocument/2006/customXml" ds:itemID="{89E79EDE-B7A4-4BB1-B51F-4C199A58F912}">
   <ds:schemaRefs>
     <ds:schemaRef ds:uri="http://schemas.openxmlformats.org/officeDocument/2006/bibliography"/>
   </ds:schemaRefs>

</xml_diff>

<commit_message>
• Finished the first version of the paper...  => Trying to solve the circular integral but that's more complicated than expected  => Not sure I'll go "full math George" on that one
</commit_message>
<xml_diff>
--- a/Tests/TestGroundTruthAOFitting/Improved Ambient Occlusion.docx
+++ b/Tests/TestGroundTruthAOFitting/Improved Ambient Occlusion.docx
@@ -27,6 +27,20 @@
         <w:t>Improved Ambient Occlusion</w:t>
       </w:r>
     </w:p>
+    <w:p>
+      <w:pPr>
+        <w:pStyle w:val="Subtitle"/>
+      </w:pPr>
+      <w:r>
+        <w:t xml:space="preserve">January 2018 – Benoît “Patapom” </w:t>
+      </w:r>
+      <w:proofErr w:type="spellStart"/>
+      <w:r>
+        <w:t>Mayaux</w:t>
+      </w:r>
+      <w:proofErr w:type="spellEnd"/>
+    </w:p>
+    <w:p/>
     <w:p>
       <w:pPr>
         <w:ind w:left="-540" w:right="-540"/>
@@ -2714,10 +2728,20 @@
           <w:rFonts w:eastAsiaTheme="minorEastAsia"/>
         </w:rPr>
       </w:pPr>
-      <w:r>
-        <w:rPr>
-          <w:rFonts w:eastAsiaTheme="minorEastAsia"/>
-        </w:rPr>
+    </w:p>
+    <w:p>
+      <w:pPr>
+        <w:ind w:left="-540" w:right="-540"/>
+        <w:jc w:val="both"/>
+        <w:rPr>
+          <w:rFonts w:eastAsiaTheme="minorEastAsia"/>
+        </w:rPr>
+      </w:pPr>
+      <w:r>
+        <w:rPr>
+          <w:rFonts w:eastAsiaTheme="minorEastAsia"/>
+        </w:rPr>
+        <w:lastRenderedPageBreak/>
         <w:t>W</w:t>
       </w:r>
       <w:r>
@@ -3633,13 +3657,8 @@
     </w:p>
     <w:p>
       <w:pPr>
-        <w:rPr>
-          <w:rFonts w:eastAsiaTheme="minorEastAsia"/>
-        </w:rPr>
-      </w:pPr>
-    </w:p>
-    <w:p>
-      <w:pPr>
+        <w:ind w:left="-540" w:right="-540"/>
+        <w:jc w:val="both"/>
         <w:rPr>
           <w:rFonts w:eastAsiaTheme="minorEastAsia"/>
         </w:rPr>
@@ -4710,7 +4729,19 @@
         <w:rPr>
           <w:rFonts w:eastAsiaTheme="minorEastAsia"/>
         </w:rPr>
-        <w:t xml:space="preserve"> directly perceived</w:t>
+        <w:t xml:space="preserve"> directly</w:t>
+      </w:r>
+      <w:r>
+        <w:rPr>
+          <w:rFonts w:eastAsiaTheme="minorEastAsia"/>
+        </w:rPr>
+        <w:t>-</w:t>
+      </w:r>
+      <w:r>
+        <w:rPr>
+          <w:rFonts w:eastAsiaTheme="minorEastAsia"/>
+        </w:rPr>
+        <w:t>perceived</w:t>
       </w:r>
       <w:r>
         <w:rPr>
@@ -5288,7 +5319,40 @@
           <w:rFonts w:eastAsiaTheme="minorEastAsia"/>
           <w:i/>
         </w:rPr>
-        <w:t>“Practical Realtime Strategies for Accurate Indirect Occlusion”</w:t>
+        <w:t>“</w:t>
+      </w:r>
+      <w:hyperlink r:id="rId6" w:history="1">
+        <w:r>
+          <w:rPr>
+            <w:rStyle w:val="Hyperlink"/>
+            <w:rFonts w:eastAsiaTheme="minorEastAsia"/>
+            <w:i/>
+          </w:rPr>
+          <w:t>Practical Realtime Strategies for Accurate</w:t>
+        </w:r>
+        <w:r>
+          <w:rPr>
+            <w:rStyle w:val="Hyperlink"/>
+            <w:rFonts w:eastAsiaTheme="minorEastAsia"/>
+            <w:i/>
+          </w:rPr>
+          <w:t xml:space="preserve"> </w:t>
+        </w:r>
+        <w:r>
+          <w:rPr>
+            <w:rStyle w:val="Hyperlink"/>
+            <w:rFonts w:eastAsiaTheme="minorEastAsia"/>
+            <w:i/>
+          </w:rPr>
+          <w:t>Indirect Occlusion</w:t>
+        </w:r>
+      </w:hyperlink>
+      <w:r>
+        <w:rPr>
+          <w:rFonts w:eastAsiaTheme="minorEastAsia"/>
+          <w:i/>
+        </w:rPr>
+        <w:t>”</w:t>
       </w:r>
       <w:r>
         <w:rPr>
@@ -5450,7 +5514,7 @@
                     </pic:cNvPicPr>
                   </pic:nvPicPr>
                   <pic:blipFill>
-                    <a:blip r:embed="rId6">
+                    <a:blip r:embed="rId7">
                       <a:extLst>
                         <a:ext uri="{28A0092B-C50C-407E-A947-70E740481C1C}">
                           <a14:useLocalDpi xmlns:a14="http://schemas.microsoft.com/office/drawing/2010/main" val="0"/>
@@ -6701,27 +6765,7 @@
         <w:rPr>
           <w:rFonts w:eastAsiaTheme="minorEastAsia"/>
         </w:rPr>
-        <w:t xml:space="preserve"> </w:t>
-      </w:r>
-      <w:r>
-        <w:rPr>
-          <w:rFonts w:eastAsiaTheme="minorEastAsia"/>
-        </w:rPr>
-        <w:t>indirect</w:t>
-      </w:r>
-      <w:r>
-        <w:rPr>
-          <w:rFonts w:eastAsiaTheme="minorEastAsia"/>
-        </w:rPr>
-        <w:t xml:space="preserve"> sample</w:t>
-      </w:r>
-      <w:bookmarkStart w:id="1" w:name="_GoBack"/>
-      <w:bookmarkEnd w:id="1"/>
-      <w:r>
-        <w:rPr>
-          <w:rFonts w:eastAsiaTheme="minorEastAsia"/>
-        </w:rPr>
-        <w:t>)</w:t>
+        <w:t xml:space="preserve"> indirect sample)</w:t>
       </w:r>
     </w:p>
     <w:p>
@@ -11629,7 +11673,19 @@
         <w:rPr>
           <w:rFonts w:eastAsiaTheme="minorEastAsia"/>
         </w:rPr>
-        <w:t xml:space="preserve"> and absorbing energy every time</w:t>
+        <w:t xml:space="preserve"> </w:t>
+      </w:r>
+      <w:r>
+        <w:rPr>
+          <w:rFonts w:eastAsiaTheme="minorEastAsia"/>
+        </w:rPr>
+        <w:t>while</w:t>
+      </w:r>
+      <w:r>
+        <w:rPr>
+          <w:rFonts w:eastAsiaTheme="minorEastAsia"/>
+        </w:rPr>
+        <w:t xml:space="preserve"> absorbing energy every time</w:t>
       </w:r>
       <w:r>
         <w:rPr>
@@ -11641,7 +11697,19 @@
         <w:rPr>
           <w:rFonts w:eastAsiaTheme="minorEastAsia"/>
         </w:rPr>
+        <w:t xml:space="preserve"> as well</w:t>
+      </w:r>
+      <w:r>
+        <w:rPr>
+          <w:rFonts w:eastAsiaTheme="minorEastAsia"/>
+        </w:rPr>
         <w:t>.</w:t>
+      </w:r>
+      <w:r>
+        <w:rPr>
+          <w:rFonts w:eastAsiaTheme="minorEastAsia"/>
+        </w:rPr>
+        <w:br/>
       </w:r>
     </w:p>
     <w:p>
@@ -11665,14 +11733,12 @@
           <w:rFonts w:eastAsiaTheme="minorEastAsia"/>
         </w:rPr>
       </w:pPr>
-    </w:p>
-    <w:p>
-      <w:pPr>
-        <w:ind w:left="-540" w:right="-540"/>
-        <w:rPr>
-          <w:rFonts w:eastAsiaTheme="minorEastAsia"/>
-        </w:rPr>
-      </w:pPr>
+      <w:r>
+        <w:rPr>
+          <w:rFonts w:eastAsiaTheme="minorEastAsia"/>
+        </w:rPr>
+        <w:br/>
+      </w:r>
       <w:r>
         <w:rPr>
           <w:rFonts w:eastAsiaTheme="minorEastAsia"/>
@@ -11701,7 +11767,19 @@
         <w:rPr>
           <w:rFonts w:eastAsiaTheme="minorEastAsia"/>
         </w:rPr>
-        <w:t xml:space="preserve"> to also store “form factors” (a huge collection of links from each pixel to each visible neighbor) in order to </w:t>
+        <w:t xml:space="preserve"> to also store “form factors” (a huge collection of links from each pixel to </w:t>
+      </w:r>
+      <w:r>
+        <w:rPr>
+          <w:rFonts w:eastAsiaTheme="minorEastAsia"/>
+        </w:rPr>
+        <w:t>every</w:t>
+      </w:r>
+      <w:r>
+        <w:rPr>
+          <w:rFonts w:eastAsiaTheme="minorEastAsia"/>
+        </w:rPr>
+        <w:t xml:space="preserve"> visible neighbor) in order to </w:t>
       </w:r>
       <w:r>
         <w:rPr>
@@ -11756,7 +11834,7 @@
                     <pic:cNvPicPr/>
                   </pic:nvPicPr>
                   <pic:blipFill>
-                    <a:blip r:embed="rId7"/>
+                    <a:blip r:embed="rId8"/>
                     <a:stretch>
                       <a:fillRect/>
                     </a:stretch>
@@ -11817,7 +11895,7 @@
                     </pic:cNvPicPr>
                   </pic:nvPicPr>
                   <pic:blipFill>
-                    <a:blip r:embed="rId8" cstate="print">
+                    <a:blip r:embed="rId9" cstate="print">
                       <a:extLst>
                         <a:ext uri="{28A0092B-C50C-407E-A947-70E740481C1C}">
                           <a14:useLocalDpi xmlns:a14="http://schemas.microsoft.com/office/drawing/2010/main" val="0"/>
@@ -11867,7 +11945,19 @@
           <w:rStyle w:val="SubtleReference"/>
         </w:rPr>
         <w:br/>
-        <w:t>From left to right: directly perceived irradiance, irradiance after 1 bounce, etc.</w:t>
+        <w:t>From left to right: directly</w:t>
+      </w:r>
+      <w:r>
+        <w:rPr>
+          <w:rStyle w:val="SubtleReference"/>
+        </w:rPr>
+        <w:t>-</w:t>
+      </w:r>
+      <w:r>
+        <w:rPr>
+          <w:rStyle w:val="SubtleReference"/>
+        </w:rPr>
+        <w:t>perceived irradiance, irradiance after 1 bounce, etc.</w:t>
       </w:r>
     </w:p>
     <w:p>
@@ -11975,7 +12065,7 @@
                     <pic:cNvPicPr/>
                   </pic:nvPicPr>
                   <pic:blipFill>
-                    <a:blip r:embed="rId9"/>
+                    <a:blip r:embed="rId10"/>
                     <a:stretch>
                       <a:fillRect/>
                     </a:stretch>
@@ -12085,7 +12175,7 @@
                     </pic:cNvPicPr>
                   </pic:nvPicPr>
                   <pic:blipFill>
-                    <a:blip r:embed="rId10">
+                    <a:blip r:embed="rId11">
                       <a:extLst>
                         <a:ext uri="{28A0092B-C50C-407E-A947-70E740481C1C}">
                           <a14:useLocalDpi xmlns:a14="http://schemas.microsoft.com/office/drawing/2010/main" val="0"/>
@@ -12828,7 +12918,7 @@
         </w:rPr>
         <w:t xml:space="preserve">can be found at </w:t>
       </w:r>
-      <w:hyperlink r:id="rId11" w:history="1">
+      <w:hyperlink r:id="rId12" w:history="1">
         <w:r>
           <w:rPr>
             <w:rStyle w:val="Hyperlink"/>
@@ -13080,7 +13170,7 @@
                     </pic:cNvPicPr>
                   </pic:nvPicPr>
                   <pic:blipFill>
-                    <a:blip r:embed="rId12">
+                    <a:blip r:embed="rId13">
                       <a:extLst>
                         <a:ext uri="{28A0092B-C50C-407E-A947-70E740481C1C}">
                           <a14:useLocalDpi xmlns:a14="http://schemas.microsoft.com/office/drawing/2010/main" val="0"/>
@@ -13272,8 +13362,8 @@
               </m:ctrlPr>
             </m:dPr>
             <m:e>
-              <w:bookmarkStart w:id="2" w:name="OLE_LINK1"/>
-              <w:bookmarkStart w:id="3" w:name="OLE_LINK2"/>
+              <w:bookmarkStart w:id="1" w:name="OLE_LINK1"/>
+              <w:bookmarkStart w:id="2" w:name="OLE_LINK2"/>
               <m:r>
                 <m:rPr>
                   <m:sty m:val="bi"/>
@@ -13283,8 +13373,8 @@
                 </w:rPr>
                 <m:t>x,n</m:t>
               </m:r>
+              <w:bookmarkEnd w:id="1"/>
               <w:bookmarkEnd w:id="2"/>
-              <w:bookmarkEnd w:id="3"/>
             </m:e>
           </m:d>
           <m:r>
@@ -13640,7 +13730,7 @@
         <w:t>:</w:t>
       </w:r>
     </w:p>
-    <w:bookmarkStart w:id="4" w:name="_Hlk502574744"/>
+    <w:bookmarkStart w:id="3" w:name="_Hlk502574744"/>
     <w:p>
       <w:pPr>
         <w:ind w:left="-540" w:right="-540"/>
@@ -13689,7 +13779,7 @@
               </m:r>
             </m:sub>
           </m:sSub>
-          <w:bookmarkEnd w:id="4"/>
+          <w:bookmarkEnd w:id="3"/>
           <m:d>
             <m:dPr>
               <m:ctrlPr>
@@ -13773,8 +13863,8 @@
                 </m:sub>
                 <m:sup/>
                 <m:e>
-                  <w:bookmarkStart w:id="5" w:name="OLE_LINK6"/>
-                  <w:bookmarkStart w:id="6" w:name="OLE_LINK7"/>
+                  <w:bookmarkStart w:id="4" w:name="OLE_LINK6"/>
+                  <w:bookmarkStart w:id="5" w:name="OLE_LINK7"/>
                   <m:sSub>
                     <m:sSubPr>
                       <m:ctrlPr>
@@ -13863,8 +13953,8 @@
                       </m:sSub>
                     </m:e>
                   </m:d>
+                  <w:bookmarkEnd w:id="4"/>
                   <w:bookmarkEnd w:id="5"/>
-                  <w:bookmarkEnd w:id="6"/>
                   <m:d>
                     <m:dPr>
                       <m:ctrlPr>
@@ -14259,6 +14349,134 @@
     </w:p>
     <w:p>
       <w:pPr>
+        <w:ind w:left="-540" w:right="-540"/>
+        <w:rPr>
+          <w:rFonts w:eastAsiaTheme="minorEastAsia"/>
+        </w:rPr>
+      </w:pPr>
+      <w:r>
+        <w:rPr>
+          <w:rFonts w:eastAsiaTheme="minorEastAsia"/>
+        </w:rPr>
+        <w:t>Where:</w:t>
+      </w:r>
+    </w:p>
+    <w:p>
+      <w:pPr>
+        <w:pStyle w:val="ListParagraph"/>
+        <w:numPr>
+          <w:ilvl w:val="0"/>
+          <w:numId w:val="1"/>
+        </w:numPr>
+        <w:rPr>
+          <w:rFonts w:eastAsiaTheme="minorEastAsia"/>
+        </w:rPr>
+      </w:pPr>
+      <m:oMath>
+        <m:sSub>
+          <m:sSubPr>
+            <m:ctrlPr>
+              <w:rPr>
+                <w:rFonts w:ascii="Cambria Math" w:eastAsiaTheme="minorEastAsia" w:hAnsi="Cambria Math"/>
+                <w:i/>
+              </w:rPr>
+            </m:ctrlPr>
+          </m:sSubPr>
+          <m:e>
+            <m:r>
+              <w:rPr>
+                <w:rFonts w:ascii="Cambria Math" w:eastAsiaTheme="minorEastAsia" w:hAnsi="Cambria Math"/>
+              </w:rPr>
+              <m:t>E</m:t>
+            </m:r>
+          </m:e>
+          <m:sub>
+            <m:r>
+              <w:rPr>
+                <w:rFonts w:ascii="Cambria Math" w:eastAsiaTheme="minorEastAsia" w:hAnsi="Cambria Math"/>
+              </w:rPr>
+              <m:t>0</m:t>
+            </m:r>
+          </m:sub>
+        </m:sSub>
+        <m:d>
+          <m:dPr>
+            <m:ctrlPr>
+              <w:rPr>
+                <w:rFonts w:ascii="Cambria Math" w:eastAsiaTheme="minorEastAsia" w:hAnsi="Cambria Math"/>
+                <w:i/>
+              </w:rPr>
+            </m:ctrlPr>
+          </m:dPr>
+          <m:e>
+            <m:r>
+              <m:rPr>
+                <m:sty m:val="bi"/>
+              </m:rPr>
+              <w:rPr>
+                <w:rFonts w:ascii="Cambria Math" w:eastAsiaTheme="minorEastAsia" w:hAnsi="Cambria Math"/>
+              </w:rPr>
+              <m:t>x</m:t>
+            </m:r>
+            <m:r>
+              <w:rPr>
+                <w:rFonts w:ascii="Cambria Math" w:eastAsiaTheme="minorEastAsia" w:hAnsi="Cambria Math"/>
+              </w:rPr>
+              <m:t>,</m:t>
+            </m:r>
+            <m:r>
+              <m:rPr>
+                <m:sty m:val="bi"/>
+              </m:rPr>
+              <w:rPr>
+                <w:rFonts w:ascii="Cambria Math" w:eastAsiaTheme="minorEastAsia" w:hAnsi="Cambria Math"/>
+              </w:rPr>
+              <m:t>n</m:t>
+            </m:r>
+          </m:e>
+        </m:d>
+      </m:oMath>
+      <w:r>
+        <w:rPr>
+          <w:rFonts w:eastAsiaTheme="minorEastAsia"/>
+        </w:rPr>
+        <w:t>,</w:t>
+      </w:r>
+      <w:r>
+        <w:rPr>
+          <w:rFonts w:eastAsiaTheme="minorEastAsia"/>
+        </w:rPr>
+        <w:t xml:space="preserve"> </w:t>
+      </w:r>
+      <w:r>
+        <w:rPr>
+          <w:rFonts w:eastAsiaTheme="minorEastAsia"/>
+        </w:rPr>
+        <w:t xml:space="preserve">in that case, </w:t>
+      </w:r>
+      <w:r>
+        <w:rPr>
+          <w:rFonts w:eastAsiaTheme="minorEastAsia"/>
+        </w:rPr>
+        <w:t xml:space="preserve">is the </w:t>
+      </w:r>
+      <w:proofErr w:type="spellStart"/>
+      <w:r>
+        <w:rPr>
+          <w:rFonts w:eastAsiaTheme="minorEastAsia"/>
+        </w:rPr>
+        <w:t>unoccluded</w:t>
+      </w:r>
+      <w:proofErr w:type="spellEnd"/>
+      <w:r>
+        <w:rPr>
+          <w:rFonts w:eastAsiaTheme="minorEastAsia"/>
+        </w:rPr>
+        <w:t xml:space="preserve"> irradiance from a diffuse cube map or some SH representation</w:t>
+      </w:r>
+    </w:p>
+    <w:p>
+      <w:pPr>
         <w:rPr>
           <w:rFonts w:eastAsiaTheme="minorEastAsia"/>
         </w:rPr>
@@ -14602,7 +14820,7 @@
                     </pic:cNvPicPr>
                   </pic:nvPicPr>
                   <pic:blipFill>
-                    <a:blip r:embed="rId13">
+                    <a:blip r:embed="rId14">
                       <a:extLst>
                         <a:ext uri="{28A0092B-C50C-407E-A947-70E740481C1C}">
                           <a14:useLocalDpi xmlns:a14="http://schemas.microsoft.com/office/drawing/2010/main" val="0"/>
@@ -14645,7 +14863,13 @@
         <w:rPr>
           <w:rStyle w:val="SubtleReference"/>
         </w:rPr>
-        <w:t>Simplified AO Term (dashed blue) against Actual Irradiance (Red)</w:t>
+        <w:t xml:space="preserve">Simplified AO Term (dashed </w:t>
+      </w:r>
+      <w:r>
+        <w:rPr>
+          <w:rStyle w:val="SubtleReference"/>
+        </w:rPr>
+        <w:t>blue) against Actual Irradiance (Red)</w:t>
       </w:r>
       <w:r>
         <w:rPr>
@@ -14658,18 +14882,16 @@
           <m:sSubPr>
             <m:ctrlPr>
               <w:rPr>
+                <w:rStyle w:val="SubtleReference"/>
                 <w:rFonts w:ascii="Cambria Math" w:hAnsi="Cambria Math"/>
-                <w:smallCaps/>
-                <w:color w:val="5A5A5A" w:themeColor="text1" w:themeTint="A5"/>
               </w:rPr>
             </m:ctrlPr>
           </m:sSubPr>
           <m:e>
             <m:r>
               <w:rPr>
+                <w:rStyle w:val="SubtleReference"/>
                 <w:rFonts w:ascii="Cambria Math" w:hAnsi="Cambria Math"/>
-                <w:smallCaps/>
-                <w:color w:val="5A5A5A" w:themeColor="text1" w:themeTint="A5"/>
               </w:rPr>
               <m:t>E</m:t>
             </m:r>
@@ -14677,9 +14899,8 @@
           <m:sub>
             <m:r>
               <w:rPr>
+                <w:rStyle w:val="SubtleReference"/>
                 <w:rFonts w:ascii="Cambria Math" w:hAnsi="Cambria Math"/>
-                <w:smallCaps/>
-                <w:color w:val="5A5A5A" w:themeColor="text1" w:themeTint="A5"/>
               </w:rPr>
               <m:t>0</m:t>
             </m:r>
@@ -14689,9 +14910,8 @@
           <m:dPr>
             <m:ctrlPr>
               <w:rPr>
+                <w:rStyle w:val="SubtleReference"/>
                 <w:rFonts w:ascii="Cambria Math" w:hAnsi="Cambria Math"/>
-                <w:smallCaps/>
-                <w:color w:val="5A5A5A" w:themeColor="text1" w:themeTint="A5"/>
               </w:rPr>
             </m:ctrlPr>
           </m:dPr>
@@ -14701,17 +14921,15 @@
                 <m:sty m:val="bi"/>
               </m:rPr>
               <w:rPr>
+                <w:rStyle w:val="SubtleReference"/>
                 <w:rFonts w:ascii="Cambria Math" w:hAnsi="Cambria Math"/>
-                <w:smallCaps/>
-                <w:color w:val="5A5A5A" w:themeColor="text1" w:themeTint="A5"/>
               </w:rPr>
               <m:t>x</m:t>
             </m:r>
             <m:r>
               <w:rPr>
+                <w:rStyle w:val="SubtleReference"/>
                 <w:rFonts w:ascii="Cambria Math" w:hAnsi="Cambria Math"/>
-                <w:smallCaps/>
-                <w:color w:val="5A5A5A" w:themeColor="text1" w:themeTint="A5"/>
               </w:rPr>
               <m:t>,</m:t>
             </m:r>
@@ -14720,9 +14938,8 @@
                 <m:sty m:val="bi"/>
               </m:rPr>
               <w:rPr>
+                <w:rStyle w:val="SubtleReference"/>
                 <w:rFonts w:ascii="Cambria Math" w:hAnsi="Cambria Math"/>
-                <w:smallCaps/>
-                <w:color w:val="5A5A5A" w:themeColor="text1" w:themeTint="A5"/>
               </w:rPr>
               <m:t>n</m:t>
             </m:r>
@@ -14730,9 +14947,8 @@
         </m:d>
         <m:r>
           <w:rPr>
+            <w:rStyle w:val="SubtleReference"/>
             <w:rFonts w:ascii="Cambria Math" w:hAnsi="Cambria Math"/>
-            <w:smallCaps/>
-            <w:color w:val="5A5A5A" w:themeColor="text1" w:themeTint="A5"/>
           </w:rPr>
           <m:t>=π</m:t>
         </m:r>
@@ -14767,7 +14983,19 @@
         <w:rPr>
           <w:rFonts w:eastAsiaTheme="minorEastAsia"/>
         </w:rPr>
-        <w:t xml:space="preserve"> irradiance </w:t>
+        <w:t xml:space="preserve"> irradiance</w:t>
+      </w:r>
+      <w:r>
+        <w:rPr>
+          <w:rFonts w:eastAsiaTheme="minorEastAsia"/>
+        </w:rPr>
+        <w:t xml:space="preserve"> amplitude</w:t>
+      </w:r>
+      <w:r>
+        <w:rPr>
+          <w:rFonts w:eastAsiaTheme="minorEastAsia"/>
+        </w:rPr>
+        <w:t xml:space="preserve"> </w:t>
       </w:r>
       <w:r>
         <w:rPr>
@@ -14829,18 +15057,18 @@
           </w:rPr>
           <m:t>(</m:t>
         </m:r>
-        <w:bookmarkStart w:id="7" w:name="OLE_LINK8"/>
-        <w:bookmarkStart w:id="8" w:name="OLE_LINK9"/>
-        <w:bookmarkStart w:id="9" w:name="OLE_LINK10"/>
+        <w:bookmarkStart w:id="6" w:name="OLE_LINK8"/>
+        <w:bookmarkStart w:id="7" w:name="OLE_LINK9"/>
+        <w:bookmarkStart w:id="8" w:name="OLE_LINK10"/>
         <m:r>
           <w:rPr>
             <w:rFonts w:ascii="Cambria Math" w:eastAsiaTheme="minorEastAsia" w:hAnsi="Cambria Math"/>
           </w:rPr>
           <m:t>α</m:t>
         </m:r>
+        <w:bookmarkEnd w:id="6"/>
         <w:bookmarkEnd w:id="7"/>
         <w:bookmarkEnd w:id="8"/>
-        <w:bookmarkEnd w:id="9"/>
         <m:r>
           <w:rPr>
             <w:rFonts w:ascii="Cambria Math" w:eastAsiaTheme="minorEastAsia" w:hAnsi="Cambria Math"/>
@@ -14995,9 +15223,9 @@
                   </m:ctrlPr>
                 </m:dPr>
                 <m:e>
-                  <w:bookmarkStart w:id="10" w:name="OLE_LINK4"/>
-                  <w:bookmarkStart w:id="11" w:name="OLE_LINK5"/>
-                  <w:bookmarkStart w:id="12" w:name="OLE_LINK3"/>
+                  <w:bookmarkStart w:id="9" w:name="OLE_LINK4"/>
+                  <w:bookmarkStart w:id="10" w:name="OLE_LINK5"/>
+                  <w:bookmarkStart w:id="11" w:name="OLE_LINK3"/>
                   <m:r>
                     <m:rPr>
                       <m:sty m:val="bi"/>
@@ -15022,9 +15250,9 @@
                     </w:rPr>
                     <m:t>n</m:t>
                   </m:r>
+                  <w:bookmarkEnd w:id="9"/>
                   <w:bookmarkEnd w:id="10"/>
                   <w:bookmarkEnd w:id="11"/>
-                  <w:bookmarkEnd w:id="12"/>
                 </m:e>
               </m:d>
               <m:r>
@@ -15229,7 +15457,13 @@
                 <w:rPr>
                   <w:rFonts w:ascii="Cambria Math" w:eastAsiaTheme="minorEastAsia" w:hAnsi="Cambria Math"/>
                 </w:rPr>
-                <m:t>=α*</m:t>
+                <m:t>=α</m:t>
+              </m:r>
+              <m:r>
+                <w:rPr>
+                  <w:rFonts w:ascii="Cambria Math" w:eastAsiaTheme="minorEastAsia" w:hAnsi="Cambria Math"/>
+                </w:rPr>
+                <m:t xml:space="preserve"> .</m:t>
               </m:r>
               <m:d>
                 <m:dPr>
@@ -15311,7 +15545,13 @@
                 <w:rPr>
                   <w:rFonts w:ascii="Cambria Math" w:eastAsiaTheme="minorEastAsia" w:hAnsi="Cambria Math"/>
                 </w:rPr>
-                <m:t>=α*</m:t>
+                <m:t>=α</m:t>
+              </m:r>
+              <m:r>
+                <w:rPr>
+                  <w:rFonts w:ascii="Cambria Math" w:eastAsiaTheme="minorEastAsia" w:hAnsi="Cambria Math"/>
+                </w:rPr>
+                <m:t xml:space="preserve"> .</m:t>
               </m:r>
               <m:d>
                 <m:dPr>
@@ -15456,7 +15696,7 @@
                     </pic:cNvPicPr>
                   </pic:nvPicPr>
                   <pic:blipFill>
-                    <a:blip r:embed="rId14">
+                    <a:blip r:embed="rId15">
                       <a:extLst>
                         <a:ext uri="{28A0092B-C50C-407E-A947-70E740481C1C}">
                           <a14:useLocalDpi xmlns:a14="http://schemas.microsoft.com/office/drawing/2010/main" val="0"/>
@@ -15755,9 +15995,9 @@
         </w:rPr>
         <w:drawing>
           <wp:inline distT="0" distB="0" distL="0" distR="0">
-            <wp:extent cx="5095875" cy="3203304"/>
-            <wp:effectExtent l="0" t="0" r="0" b="0"/>
-            <wp:docPr id="17" name="Picture 17"/>
+            <wp:extent cx="5117148" cy="3209925"/>
+            <wp:effectExtent l="0" t="0" r="7620" b="0"/>
+            <wp:docPr id="18" name="Picture 18"/>
             <wp:cNvGraphicFramePr>
               <a:graphicFrameLocks xmlns:a="http://schemas.openxmlformats.org/drawingml/2006/main" noChangeAspect="1"/>
             </wp:cNvGraphicFramePr>
@@ -15765,188 +16005,7 @@
               <a:graphicData uri="http://schemas.openxmlformats.org/drawingml/2006/picture">
                 <pic:pic xmlns:pic="http://schemas.openxmlformats.org/drawingml/2006/picture">
                   <pic:nvPicPr>
-                    <pic:cNvPr id="0" name="Picture 6"/>
-                    <pic:cNvPicPr>
-                      <a:picLocks noChangeAspect="1" noChangeArrowheads="1"/>
-                    </pic:cNvPicPr>
-                  </pic:nvPicPr>
-                  <pic:blipFill>
-                    <a:blip r:embed="rId15">
-                      <a:extLst>
-                        <a:ext uri="{28A0092B-C50C-407E-A947-70E740481C1C}">
-                          <a14:useLocalDpi xmlns:a14="http://schemas.microsoft.com/office/drawing/2010/main" val="0"/>
-                        </a:ext>
-                      </a:extLst>
-                    </a:blip>
-                    <a:srcRect/>
-                    <a:stretch>
-                      <a:fillRect/>
-                    </a:stretch>
-                  </pic:blipFill>
-                  <pic:spPr bwMode="auto">
-                    <a:xfrm>
-                      <a:off x="0" y="0"/>
-                      <a:ext cx="5126508" cy="3222560"/>
-                    </a:xfrm>
-                    <a:prstGeom prst="rect">
-                      <a:avLst/>
-                    </a:prstGeom>
-                    <a:noFill/>
-                    <a:ln>
-                      <a:noFill/>
-                    </a:ln>
-                  </pic:spPr>
-                </pic:pic>
-              </a:graphicData>
-            </a:graphic>
-          </wp:inline>
-        </w:drawing>
-      </w:r>
-    </w:p>
-    <w:p>
-      <w:pPr>
-        <w:pStyle w:val="IntenseQuote"/>
-        <w:rPr>
-          <w:rStyle w:val="SubtleReference"/>
-        </w:rPr>
-      </w:pPr>
-      <w:r>
-        <w:rPr>
-          <w:rStyle w:val="SubtleReference"/>
-        </w:rPr>
-        <w:t>The Sum of All</w:t>
-      </w:r>
-      <w:r>
-        <w:rPr>
-          <w:rStyle w:val="SubtleReference"/>
-        </w:rPr>
-        <w:t xml:space="preserve"> Bounces of</w:t>
-      </w:r>
-      <w:r>
-        <w:rPr>
-          <w:rStyle w:val="SubtleReference"/>
-        </w:rPr>
-        <w:t xml:space="preserve"> </w:t>
-      </w:r>
-      <w:r>
-        <w:rPr>
-          <w:rStyle w:val="SubtleReference"/>
-        </w:rPr>
-        <w:t>Irradiance for a Constant Albedo of 100%</w:t>
-      </w:r>
-    </w:p>
-    <w:p>
-      <w:pPr>
-        <w:ind w:left="-540" w:right="-540"/>
-        <w:rPr>
-          <w:rFonts w:eastAsiaTheme="minorEastAsia"/>
-        </w:rPr>
-      </w:pPr>
-      <w:r>
-        <w:rPr>
-          <w:rFonts w:eastAsiaTheme="minorEastAsia"/>
-        </w:rPr>
-        <w:t xml:space="preserve">This result makes a lot of sense when </w:t>
-      </w:r>
-      <w:r>
-        <w:rPr>
-          <w:rFonts w:eastAsiaTheme="minorEastAsia"/>
-        </w:rPr>
-        <w:t>you</w:t>
-      </w:r>
-      <w:r>
-        <w:rPr>
-          <w:rFonts w:eastAsiaTheme="minorEastAsia"/>
-        </w:rPr>
-        <w:t xml:space="preserve"> come to</w:t>
-      </w:r>
-      <w:r>
-        <w:rPr>
-          <w:rFonts w:eastAsiaTheme="minorEastAsia"/>
-        </w:rPr>
-        <w:t xml:space="preserve"> think of it</w:t>
-      </w:r>
-      <w:r>
-        <w:rPr>
-          <w:rFonts w:eastAsiaTheme="minorEastAsia"/>
-        </w:rPr>
-        <w:t>:</w:t>
-      </w:r>
-      <w:r>
-        <w:rPr>
-          <w:rFonts w:eastAsiaTheme="minorEastAsia"/>
-        </w:rPr>
-        <w:t xml:space="preserve"> no energy </w:t>
-      </w:r>
-      <w:r>
-        <w:rPr>
-          <w:rFonts w:eastAsiaTheme="minorEastAsia"/>
-        </w:rPr>
-        <w:t xml:space="preserve">can really be </w:t>
-      </w:r>
-      <w:r>
-        <w:rPr>
-          <w:rFonts w:eastAsiaTheme="minorEastAsia"/>
-        </w:rPr>
-        <w:t>lost</w:t>
-      </w:r>
-      <w:r>
-        <w:rPr>
-          <w:rFonts w:eastAsiaTheme="minorEastAsia"/>
-        </w:rPr>
-        <w:t>,</w:t>
-      </w:r>
-      <w:r>
-        <w:rPr>
-          <w:rFonts w:eastAsiaTheme="minorEastAsia"/>
-        </w:rPr>
-        <w:t xml:space="preserve"> the entirety of the energy is perceived</w:t>
-      </w:r>
-      <w:r>
-        <w:rPr>
-          <w:rFonts w:eastAsiaTheme="minorEastAsia"/>
-        </w:rPr>
-        <w:t xml:space="preserve"> either directly or indirectly through one or multiple bounces</w:t>
-      </w:r>
-      <w:r>
-        <w:rPr>
-          <w:rFonts w:eastAsiaTheme="minorEastAsia"/>
-        </w:rPr>
-        <w:t>, regardless of the configuration of the geometric form factor</w:t>
-      </w:r>
-      <w:r>
-        <w:rPr>
-          <w:rFonts w:eastAsiaTheme="minorEastAsia"/>
-        </w:rPr>
-        <w:t>:</w:t>
-      </w:r>
-    </w:p>
-    <w:p>
-      <w:pPr>
-        <w:ind w:left="-851" w:right="-540"/>
-        <w:jc w:val="center"/>
-        <w:rPr>
-          <w:rFonts w:eastAsiaTheme="minorEastAsia"/>
-        </w:rPr>
-      </w:pPr>
-      <w:r>
-        <w:rPr>
-          <w:rFonts w:eastAsiaTheme="minorEastAsia"/>
-          <w:noProof/>
-        </w:rPr>
-        <w:drawing>
-          <wp:inline distT="0" distB="0" distL="0" distR="0">
-            <wp:extent cx="7246623" cy="1828800"/>
-            <wp:effectExtent l="0" t="0" r="0" b="0"/>
-            <wp:docPr id="21" name="Picture 21"/>
-            <wp:cNvGraphicFramePr>
-              <a:graphicFrameLocks xmlns:a="http://schemas.openxmlformats.org/drawingml/2006/main" noChangeAspect="1"/>
-            </wp:cNvGraphicFramePr>
-            <a:graphic xmlns:a="http://schemas.openxmlformats.org/drawingml/2006/main">
-              <a:graphicData uri="http://schemas.openxmlformats.org/drawingml/2006/picture">
-                <pic:pic xmlns:pic="http://schemas.openxmlformats.org/drawingml/2006/picture">
-                  <pic:nvPicPr>
-                    <pic:cNvPr id="0" name="Picture 31"/>
+                    <pic:cNvPr id="0" name="Picture 13"/>
                     <pic:cNvPicPr>
                       <a:picLocks noChangeAspect="1" noChangeArrowheads="1"/>
                     </pic:cNvPicPr>
@@ -15967,7 +16026,7 @@
                   <pic:spPr bwMode="auto">
                     <a:xfrm>
                       <a:off x="0" y="0"/>
-                      <a:ext cx="7270535" cy="1834835"/>
+                      <a:ext cx="5152425" cy="3232054"/>
                     </a:xfrm>
                     <a:prstGeom prst="rect">
                       <a:avLst/>
@@ -15995,14 +16054,38 @@
         <w:rPr>
           <w:rStyle w:val="SubtleReference"/>
         </w:rPr>
-        <w:t>For a 100% Reflecting Surface, the AO/Geometric Form Factor has</w:t>
+        <w:t>The Sum of All</w:t>
       </w:r>
       <w:r>
         <w:rPr>
           <w:rStyle w:val="SubtleReference"/>
         </w:rPr>
-        <w:br/>
-        <w:t xml:space="preserve"> no Influence Over Total Perceived Irradiance</w:t>
+        <w:t xml:space="preserve"> Bounces of</w:t>
+      </w:r>
+      <w:r>
+        <w:rPr>
+          <w:rStyle w:val="SubtleReference"/>
+        </w:rPr>
+        <w:t xml:space="preserve"> </w:t>
+      </w:r>
+      <w:r>
+        <w:rPr>
+          <w:rStyle w:val="SubtleReference"/>
+        </w:rPr>
+        <w:t>Irradiance for a Constant Albedo of 100%</w:t>
+      </w:r>
+      <w:r>
+        <w:rPr>
+          <w:rStyle w:val="SubtleReference"/>
+        </w:rPr>
+        <w:t xml:space="preserve"> = </w:t>
+      </w:r>
+      <w:r>
+        <w:rPr>
+          <w:rStyle w:val="SubtleReference"/>
+          <w:rFonts w:ascii="Cambria Math" w:hAnsi="Cambria Math"/>
+        </w:rPr>
+        <w:t>𝜋</w:t>
       </w:r>
     </w:p>
     <w:p>
@@ -16012,6 +16095,168 @@
           <w:rFonts w:eastAsiaTheme="minorEastAsia"/>
         </w:rPr>
       </w:pPr>
+      <w:r>
+        <w:rPr>
+          <w:rFonts w:eastAsiaTheme="minorEastAsia"/>
+        </w:rPr>
+        <w:t xml:space="preserve">This result makes a lot of sense when </w:t>
+      </w:r>
+      <w:r>
+        <w:rPr>
+          <w:rFonts w:eastAsiaTheme="minorEastAsia"/>
+        </w:rPr>
+        <w:t>you</w:t>
+      </w:r>
+      <w:r>
+        <w:rPr>
+          <w:rFonts w:eastAsiaTheme="minorEastAsia"/>
+        </w:rPr>
+        <w:t xml:space="preserve"> come to</w:t>
+      </w:r>
+      <w:r>
+        <w:rPr>
+          <w:rFonts w:eastAsiaTheme="minorEastAsia"/>
+        </w:rPr>
+        <w:t xml:space="preserve"> think of it</w:t>
+      </w:r>
+      <w:r>
+        <w:rPr>
+          <w:rFonts w:eastAsiaTheme="minorEastAsia"/>
+        </w:rPr>
+        <w:t>:</w:t>
+      </w:r>
+      <w:r>
+        <w:rPr>
+          <w:rFonts w:eastAsiaTheme="minorEastAsia"/>
+        </w:rPr>
+        <w:t xml:space="preserve"> no energy </w:t>
+      </w:r>
+      <w:r>
+        <w:rPr>
+          <w:rFonts w:eastAsiaTheme="minorEastAsia"/>
+        </w:rPr>
+        <w:t xml:space="preserve">can really be </w:t>
+      </w:r>
+      <w:r>
+        <w:rPr>
+          <w:rFonts w:eastAsiaTheme="minorEastAsia"/>
+        </w:rPr>
+        <w:t>lost</w:t>
+      </w:r>
+      <w:r>
+        <w:rPr>
+          <w:rFonts w:eastAsiaTheme="minorEastAsia"/>
+        </w:rPr>
+        <w:t>,</w:t>
+      </w:r>
+      <w:r>
+        <w:rPr>
+          <w:rFonts w:eastAsiaTheme="minorEastAsia"/>
+        </w:rPr>
+        <w:t xml:space="preserve"> the entirety of the energy is perceived</w:t>
+      </w:r>
+      <w:r>
+        <w:rPr>
+          <w:rFonts w:eastAsiaTheme="minorEastAsia"/>
+        </w:rPr>
+        <w:t xml:space="preserve"> either directly or indirectly through one or multiple bounces</w:t>
+      </w:r>
+      <w:r>
+        <w:rPr>
+          <w:rFonts w:eastAsiaTheme="minorEastAsia"/>
+        </w:rPr>
+        <w:t>, regardless of the configuration of the geometric form factor</w:t>
+      </w:r>
+      <w:r>
+        <w:rPr>
+          <w:rFonts w:eastAsiaTheme="minorEastAsia"/>
+        </w:rPr>
+        <w:t>:</w:t>
+      </w:r>
+    </w:p>
+    <w:p>
+      <w:pPr>
+        <w:ind w:left="-851" w:right="-540"/>
+        <w:jc w:val="center"/>
+        <w:rPr>
+          <w:rFonts w:eastAsiaTheme="minorEastAsia"/>
+        </w:rPr>
+      </w:pPr>
+      <w:r>
+        <w:rPr>
+          <w:rFonts w:eastAsiaTheme="minorEastAsia"/>
+          <w:noProof/>
+        </w:rPr>
+        <w:drawing>
+          <wp:inline distT="0" distB="0" distL="0" distR="0">
+            <wp:extent cx="7171134" cy="1809750"/>
+            <wp:effectExtent l="0" t="0" r="0" b="0"/>
+            <wp:docPr id="21" name="Picture 21"/>
+            <wp:cNvGraphicFramePr>
+              <a:graphicFrameLocks xmlns:a="http://schemas.openxmlformats.org/drawingml/2006/main" noChangeAspect="1"/>
+            </wp:cNvGraphicFramePr>
+            <a:graphic xmlns:a="http://schemas.openxmlformats.org/drawingml/2006/main">
+              <a:graphicData uri="http://schemas.openxmlformats.org/drawingml/2006/picture">
+                <pic:pic xmlns:pic="http://schemas.openxmlformats.org/drawingml/2006/picture">
+                  <pic:nvPicPr>
+                    <pic:cNvPr id="0" name="Picture 31"/>
+                    <pic:cNvPicPr>
+                      <a:picLocks noChangeAspect="1" noChangeArrowheads="1"/>
+                    </pic:cNvPicPr>
+                  </pic:nvPicPr>
+                  <pic:blipFill>
+                    <a:blip r:embed="rId17">
+                      <a:extLst>
+                        <a:ext uri="{28A0092B-C50C-407E-A947-70E740481C1C}">
+                          <a14:useLocalDpi xmlns:a14="http://schemas.microsoft.com/office/drawing/2010/main" val="0"/>
+                        </a:ext>
+                      </a:extLst>
+                    </a:blip>
+                    <a:srcRect/>
+                    <a:stretch>
+                      <a:fillRect/>
+                    </a:stretch>
+                  </pic:blipFill>
+                  <pic:spPr bwMode="auto">
+                    <a:xfrm>
+                      <a:off x="0" y="0"/>
+                      <a:ext cx="7244304" cy="1828216"/>
+                    </a:xfrm>
+                    <a:prstGeom prst="rect">
+                      <a:avLst/>
+                    </a:prstGeom>
+                    <a:noFill/>
+                    <a:ln>
+                      <a:noFill/>
+                    </a:ln>
+                  </pic:spPr>
+                </pic:pic>
+              </a:graphicData>
+            </a:graphic>
+          </wp:inline>
+        </w:drawing>
+      </w:r>
+    </w:p>
+    <w:p>
+      <w:pPr>
+        <w:pStyle w:val="IntenseQuote"/>
+        <w:rPr>
+          <w:rStyle w:val="SubtleReference"/>
+        </w:rPr>
+      </w:pPr>
+      <w:r>
+        <w:rPr>
+          <w:rStyle w:val="SubtleReference"/>
+        </w:rPr>
+        <w:t>For a 100% Reflecting Surface, the AO/Geometric Form Factor has</w:t>
+      </w:r>
+      <w:r>
+        <w:rPr>
+          <w:rStyle w:val="SubtleReference"/>
+        </w:rPr>
+        <w:br/>
+        <w:t xml:space="preserve"> no Influence Over Total Perceived Irradiance</w:t>
+      </w:r>
     </w:p>
     <w:p>
       <w:pPr>
@@ -16024,6 +16269,7 @@
         <w:rPr>
           <w:rFonts w:eastAsiaTheme="minorEastAsia"/>
         </w:rPr>
+        <w:lastRenderedPageBreak/>
         <w:t xml:space="preserve">We could try and fit </w:t>
       </w:r>
       <w:r>
@@ -16209,7 +16455,7 @@
                     </pic:cNvPicPr>
                   </pic:nvPicPr>
                   <pic:blipFill>
-                    <a:blip r:embed="rId17">
+                    <a:blip r:embed="rId18">
                       <a:extLst>
                         <a:ext uri="{28A0092B-C50C-407E-A947-70E740481C1C}">
                           <a14:useLocalDpi xmlns:a14="http://schemas.microsoft.com/office/drawing/2010/main" val="0"/>
@@ -17230,10 +17476,27 @@
           <w:rFonts w:eastAsiaTheme="minorEastAsia"/>
         </w:rPr>
       </w:pPr>
-      <w:r>
-        <w:rPr>
-          <w:rFonts w:eastAsiaTheme="minorEastAsia"/>
-        </w:rPr>
+    </w:p>
+    <w:p>
+      <w:pPr>
+        <w:ind w:left="-540" w:right="-540"/>
+        <w:rPr>
+          <w:rFonts w:eastAsiaTheme="minorEastAsia"/>
+        </w:rPr>
+      </w:pPr>
+    </w:p>
+    <w:p>
+      <w:pPr>
+        <w:ind w:left="-540" w:right="-540"/>
+        <w:rPr>
+          <w:rFonts w:eastAsiaTheme="minorEastAsia"/>
+        </w:rPr>
+      </w:pPr>
+      <w:r>
+        <w:rPr>
+          <w:rFonts w:eastAsiaTheme="minorEastAsia"/>
+        </w:rPr>
+        <w:lastRenderedPageBreak/>
         <w:t>Where:</w:t>
       </w:r>
     </w:p>
@@ -17259,7 +17522,6 @@
             <w:rStyle w:val="MathematicaFormatTraditionalForm"/>
             <w:rFonts w:ascii="Cambria Math" w:hAnsi="Cambria Math" w:cs="Mathematica"/>
           </w:rPr>
-          <w:lastRenderedPageBreak/>
           <m:t>α</m:t>
         </m:r>
       </m:oMath>
@@ -17543,6 +17805,162 @@
           <w:rFonts w:eastAsiaTheme="minorEastAsia"/>
         </w:rPr>
         <w:t>etc.</w:t>
+      </w:r>
+    </w:p>
+    <w:p>
+      <w:pPr>
+        <w:shd w:val="clear" w:color="auto" w:fill="F2F2F2" w:themeFill="background1" w:themeFillShade="F2"/>
+        <w:ind w:left="-540" w:right="-540"/>
+        <w:rPr>
+          <w:rFonts w:eastAsiaTheme="minorEastAsia"/>
+        </w:rPr>
+      </w:pPr>
+      <w:r>
+        <w:rPr>
+          <w:rFonts w:eastAsiaTheme="minorEastAsia"/>
+          <w:b/>
+        </w:rPr>
+        <w:t>NOTE</w:t>
+      </w:r>
+      <w:r>
+        <w:rPr>
+          <w:rFonts w:eastAsiaTheme="minorEastAsia"/>
+        </w:rPr>
+        <w:t xml:space="preserve">: I’m only using </w:t>
+      </w:r>
+      <m:oMath>
+        <m:r>
+          <m:rPr>
+            <m:sty m:val="p"/>
+          </m:rPr>
+          <w:rPr>
+            <w:rStyle w:val="MathematicaFormatTraditionalForm"/>
+            <w:rFonts w:ascii="Cambria Math" w:hAnsi="Cambria Math"/>
+          </w:rPr>
+          <m:t>ρ</m:t>
+        </m:r>
+      </m:oMath>
+      <w:r>
+        <w:rPr>
+          <w:rStyle w:val="MathematicaFormatTraditionalForm"/>
+          <w:rFonts w:eastAsiaTheme="minorEastAsia"/>
+        </w:rPr>
+        <w:t xml:space="preserve"> instead of </w:t>
+      </w:r>
+      <m:oMath>
+        <m:f>
+          <m:fPr>
+            <m:ctrlPr>
+              <w:rPr>
+                <w:rStyle w:val="MathematicaFormatTraditionalForm"/>
+                <w:rFonts w:ascii="Cambria Math" w:hAnsi="Cambria Math"/>
+              </w:rPr>
+            </m:ctrlPr>
+          </m:fPr>
+          <m:num>
+            <m:r>
+              <m:rPr>
+                <m:sty m:val="p"/>
+              </m:rPr>
+              <w:rPr>
+                <w:rStyle w:val="MathematicaFormatTraditionalForm"/>
+                <w:rFonts w:ascii="Cambria Math" w:hAnsi="Cambria Math"/>
+              </w:rPr>
+              <m:t>ρ</m:t>
+            </m:r>
+          </m:num>
+          <m:den>
+            <m:r>
+              <w:rPr>
+                <w:rStyle w:val="MathematicaFormatTraditionalForm"/>
+                <w:rFonts w:ascii="Cambria Math" w:hAnsi="Cambria Math"/>
+              </w:rPr>
+              <m:t>π</m:t>
+            </m:r>
+          </m:den>
+        </m:f>
+      </m:oMath>
+      <w:r>
+        <w:rPr>
+          <w:rStyle w:val="MathematicaFormatTraditionalForm"/>
+          <w:rFonts w:eastAsiaTheme="minorEastAsia"/>
+        </w:rPr>
+        <w:t xml:space="preserve"> here because the</w:t>
+      </w:r>
+      <w:r>
+        <w:rPr>
+          <w:rStyle w:val="MathematicaFormatTraditionalForm"/>
+          <w:rFonts w:eastAsiaTheme="minorEastAsia"/>
+        </w:rPr>
+        <w:t xml:space="preserve"> </w:t>
+      </w:r>
+      <m:oMath>
+        <m:f>
+          <m:fPr>
+            <m:ctrlPr>
+              <w:rPr>
+                <w:rStyle w:val="MathematicaFormatTraditionalForm"/>
+                <w:rFonts w:ascii="Cambria Math" w:hAnsi="Cambria Math"/>
+              </w:rPr>
+            </m:ctrlPr>
+          </m:fPr>
+          <m:num>
+            <m:r>
+              <m:rPr>
+                <m:sty m:val="p"/>
+              </m:rPr>
+              <w:rPr>
+                <w:rStyle w:val="MathematicaFormatTraditionalForm"/>
+                <w:rFonts w:ascii="Cambria Math" w:hAnsi="Cambria Math"/>
+              </w:rPr>
+              <m:t>1</m:t>
+            </m:r>
+          </m:num>
+          <m:den>
+            <m:r>
+              <w:rPr>
+                <w:rStyle w:val="MathematicaFormatTraditionalForm"/>
+                <w:rFonts w:ascii="Cambria Math" w:hAnsi="Cambria Math"/>
+              </w:rPr>
+              <m:t>π</m:t>
+            </m:r>
+          </m:den>
+        </m:f>
+      </m:oMath>
+      <w:r>
+        <w:rPr>
+          <w:rStyle w:val="MathematicaFormatTraditionalForm"/>
+          <w:rFonts w:eastAsiaTheme="minorEastAsia"/>
+        </w:rPr>
+        <w:t xml:space="preserve"> factor was already accounted for when the irradiance bounce</w:t>
+      </w:r>
+      <w:r>
+        <w:rPr>
+          <w:rStyle w:val="MathematicaFormatTraditionalForm"/>
+          <w:rFonts w:eastAsiaTheme="minorEastAsia"/>
+        </w:rPr>
+        <w:t xml:space="preserve"> curves</w:t>
+      </w:r>
+      <w:r>
+        <w:rPr>
+          <w:rStyle w:val="MathematicaFormatTraditionalForm"/>
+          <w:rFonts w:eastAsiaTheme="minorEastAsia"/>
+        </w:rPr>
+        <w:t xml:space="preserve"> were generated</w:t>
+      </w:r>
+      <w:r>
+        <w:rPr>
+          <w:rStyle w:val="MathematicaFormatTraditionalForm"/>
+          <w:rFonts w:eastAsiaTheme="minorEastAsia"/>
+        </w:rPr>
+        <w:t xml:space="preserve"> and fitted</w:t>
+      </w:r>
+      <w:r>
+        <w:rPr>
+          <w:rStyle w:val="MathematicaFormatTraditionalForm"/>
+          <w:rFonts w:eastAsiaTheme="minorEastAsia"/>
+        </w:rPr>
+        <w:t>.</w:t>
       </w:r>
     </w:p>
     <w:p>
@@ -18676,6 +19094,12 @@
           </m:sub>
         </m:sSub>
       </m:oMath>
+      <w:r>
+        <w:rPr>
+          <w:rFonts w:eastAsiaTheme="minorEastAsia"/>
+        </w:rPr>
+        <w:t>,</w:t>
+      </w:r>
       <w:r>
         <w:rPr>
           <w:rFonts w:eastAsiaTheme="minorEastAsia"/>
@@ -20201,11 +20625,21 @@
           <w:rFonts w:eastAsiaTheme="minorEastAsia"/>
         </w:rPr>
       </w:pPr>
-      <w:r>
+    </w:p>
+    <w:p>
+      <w:pPr>
+        <w:ind w:left="-540" w:right="-540"/>
         <w:rPr>
           <w:rStyle w:val="MathematicaFormatTraditionalForm"/>
           <w:rFonts w:eastAsiaTheme="minorEastAsia"/>
         </w:rPr>
+      </w:pPr>
+      <w:r>
+        <w:rPr>
+          <w:rStyle w:val="MathematicaFormatTraditionalForm"/>
+          <w:rFonts w:eastAsiaTheme="minorEastAsia"/>
+        </w:rPr>
+        <w:lastRenderedPageBreak/>
         <w:t>As seen o</w:t>
       </w:r>
       <w:r>
@@ -22428,7 +22862,7 @@
                     </pic:cNvPicPr>
                   </pic:nvPicPr>
                   <pic:blipFill>
-                    <a:blip r:embed="rId18">
+                    <a:blip r:embed="rId19">
                       <a:extLst>
                         <a:ext uri="{28A0092B-C50C-407E-A947-70E740481C1C}">
                           <a14:useLocalDpi xmlns:a14="http://schemas.microsoft.com/office/drawing/2010/main" val="0"/>
@@ -24075,7 +24509,19 @@
         <w:rPr>
           <w:rFonts w:eastAsiaTheme="minorEastAsia"/>
         </w:rPr>
-        <w:t>for various values of albedo</w:t>
+        <w:t xml:space="preserve">for various </w:t>
+      </w:r>
+      <w:r>
+        <w:rPr>
+          <w:rFonts w:eastAsiaTheme="minorEastAsia"/>
+        </w:rPr>
+        <w:t xml:space="preserve">albedo </w:t>
+      </w:r>
+      <w:r>
+        <w:rPr>
+          <w:rFonts w:eastAsiaTheme="minorEastAsia"/>
+        </w:rPr>
+        <w:t>values</w:t>
       </w:r>
       <w:r>
         <w:rPr>
@@ -24115,7 +24561,7 @@
                     </pic:cNvPicPr>
                   </pic:nvPicPr>
                   <pic:blipFill>
-                    <a:blip r:embed="rId19">
+                    <a:blip r:embed="rId20">
                       <a:extLst>
                         <a:ext uri="{28A0092B-C50C-407E-A947-70E740481C1C}">
                           <a14:useLocalDpi xmlns:a14="http://schemas.microsoft.com/office/drawing/2010/main" val="0"/>
@@ -24510,7 +24956,7 @@
                     </pic:cNvPicPr>
                   </pic:nvPicPr>
                   <pic:blipFill>
-                    <a:blip r:embed="rId20">
+                    <a:blip r:embed="rId21">
                       <a:extLst>
                         <a:ext uri="{28A0092B-C50C-407E-A947-70E740481C1C}">
                           <a14:useLocalDpi xmlns:a14="http://schemas.microsoft.com/office/drawing/2010/main" val="0"/>
@@ -24572,6 +25018,20 @@
     <w:p/>
     <w:p>
       <w:pPr>
+        <w:pStyle w:val="Heading1"/>
+        <w:rPr>
+          <w:rFonts w:eastAsiaTheme="minorEastAsia"/>
+        </w:rPr>
+      </w:pPr>
+      <w:r>
+        <w:rPr>
+          <w:rFonts w:eastAsiaTheme="minorEastAsia"/>
+        </w:rPr>
+        <w:t>Results</w:t>
+      </w:r>
+    </w:p>
+    <w:p>
+      <w:pPr>
         <w:rPr>
           <w:rFonts w:asciiTheme="majorHAnsi" w:eastAsiaTheme="minorEastAsia" w:hAnsiTheme="majorHAnsi" w:cstheme="majorBidi"/>
           <w:b/>
@@ -24581,42 +25041,22 @@
           <w:szCs w:val="28"/>
         </w:rPr>
       </w:pPr>
-      <w:r>
-        <w:rPr>
-          <w:rFonts w:eastAsiaTheme="minorEastAsia"/>
-        </w:rPr>
-        <w:br w:type="page"/>
-      </w:r>
     </w:p>
     <w:p>
       <w:pPr>
-        <w:pStyle w:val="Heading1"/>
-        <w:rPr>
-          <w:rFonts w:eastAsiaTheme="minorEastAsia"/>
-        </w:rPr>
-      </w:pPr>
-      <w:r>
-        <w:rPr>
-          <w:rFonts w:eastAsiaTheme="minorEastAsia"/>
-        </w:rPr>
-        <w:lastRenderedPageBreak/>
-        <w:t>Showtime</w:t>
-      </w:r>
-    </w:p>
-    <w:p/>
-    <w:p>
-      <w:pPr>
+        <w:ind w:left="-709"/>
         <w:jc w:val="center"/>
       </w:pPr>
       <w:r>
         <w:rPr>
           <w:noProof/>
         </w:rPr>
+        <w:lastRenderedPageBreak/>
         <w:drawing>
           <wp:inline distT="0" distB="0" distL="0" distR="0">
-            <wp:extent cx="4370960" cy="7381875"/>
-            <wp:effectExtent l="0" t="0" r="0" b="0"/>
-            <wp:docPr id="14" name="Picture 14"/>
+            <wp:extent cx="5229225" cy="7848322"/>
+            <wp:effectExtent l="0" t="0" r="0" b="635"/>
+            <wp:docPr id="5" name="Picture 5"/>
             <wp:cNvGraphicFramePr>
               <a:graphicFrameLocks xmlns:a="http://schemas.openxmlformats.org/drawingml/2006/main" noChangeAspect="1"/>
             </wp:cNvGraphicFramePr>
@@ -24624,74 +25064,7 @@
               <a:graphicData uri="http://schemas.openxmlformats.org/drawingml/2006/picture">
                 <pic:pic xmlns:pic="http://schemas.openxmlformats.org/drawingml/2006/picture">
                   <pic:nvPicPr>
-                    <pic:cNvPr id="0" name="Picture 3"/>
-                    <pic:cNvPicPr>
-                      <a:picLocks noChangeAspect="1" noChangeArrowheads="1"/>
-                    </pic:cNvPicPr>
-                  </pic:nvPicPr>
-                  <pic:blipFill>
-                    <a:blip r:embed="rId21" cstate="print">
-                      <a:extLst>
-                        <a:ext uri="{28A0092B-C50C-407E-A947-70E740481C1C}">
-                          <a14:useLocalDpi xmlns:a14="http://schemas.microsoft.com/office/drawing/2010/main" val="0"/>
-                        </a:ext>
-                      </a:extLst>
-                    </a:blip>
-                    <a:srcRect/>
-                    <a:stretch>
-                      <a:fillRect/>
-                    </a:stretch>
-                  </pic:blipFill>
-                  <pic:spPr bwMode="auto">
-                    <a:xfrm>
-                      <a:off x="0" y="0"/>
-                      <a:ext cx="4383459" cy="7402983"/>
-                    </a:xfrm>
-                    <a:prstGeom prst="rect">
-                      <a:avLst/>
-                    </a:prstGeom>
-                    <a:noFill/>
-                    <a:ln>
-                      <a:noFill/>
-                    </a:ln>
-                  </pic:spPr>
-                </pic:pic>
-              </a:graphicData>
-            </a:graphic>
-          </wp:inline>
-        </w:drawing>
-      </w:r>
-    </w:p>
-    <w:p>
-      <w:pPr>
-        <w:jc w:val="center"/>
-      </w:pPr>
-      <w:r>
-        <w:t>Geometric Shapes – 1m x 1m, 45cm Elevation</w:t>
-      </w:r>
-    </w:p>
-    <w:p>
-      <w:pPr>
-        <w:jc w:val="center"/>
-      </w:pPr>
-      <w:r>
-        <w:rPr>
-          <w:noProof/>
-        </w:rPr>
-        <w:lastRenderedPageBreak/>
-        <w:drawing>
-          <wp:inline distT="0" distB="0" distL="0" distR="0">
-            <wp:extent cx="4540158" cy="7667625"/>
-            <wp:effectExtent l="0" t="0" r="0" b="0"/>
-            <wp:docPr id="12" name="Picture 12"/>
-            <wp:cNvGraphicFramePr>
-              <a:graphicFrameLocks xmlns:a="http://schemas.openxmlformats.org/drawingml/2006/main" noChangeAspect="1"/>
-            </wp:cNvGraphicFramePr>
-            <a:graphic xmlns:a="http://schemas.openxmlformats.org/drawingml/2006/main">
-              <a:graphicData uri="http://schemas.openxmlformats.org/drawingml/2006/picture">
-                <pic:pic xmlns:pic="http://schemas.openxmlformats.org/drawingml/2006/picture">
-                  <pic:nvPicPr>
-                    <pic:cNvPr id="0" name="Picture 20"/>
+                    <pic:cNvPr id="0" name="Picture 1"/>
                     <pic:cNvPicPr>
                       <a:picLocks noChangeAspect="1" noChangeArrowheads="1"/>
                     </pic:cNvPicPr>
@@ -24712,7 +25085,7 @@
                   <pic:spPr bwMode="auto">
                     <a:xfrm>
                       <a:off x="0" y="0"/>
-                      <a:ext cx="4546109" cy="7677675"/>
+                      <a:ext cx="5229225" cy="7848322"/>
                     </a:xfrm>
                     <a:prstGeom prst="rect">
                       <a:avLst/>
@@ -24734,137 +25107,298 @@
         <w:jc w:val="center"/>
       </w:pPr>
       <w:r>
+        <w:t>Geometric Shapes – 1m x 1m, 45cm Elevation</w:t>
+      </w:r>
+    </w:p>
+    <w:p>
+      <w:pPr>
+        <w:jc w:val="center"/>
+      </w:pPr>
+      <w:r>
+        <w:rPr>
+          <w:noProof/>
+        </w:rPr>
+        <w:lastRenderedPageBreak/>
+        <w:drawing>
+          <wp:inline distT="0" distB="0" distL="0" distR="0">
+            <wp:extent cx="5324475" cy="7991279"/>
+            <wp:effectExtent l="0" t="0" r="0" b="0"/>
+            <wp:docPr id="7" name="Picture 7"/>
+            <wp:cNvGraphicFramePr>
+              <a:graphicFrameLocks xmlns:a="http://schemas.openxmlformats.org/drawingml/2006/main" noChangeAspect="1"/>
+            </wp:cNvGraphicFramePr>
+            <a:graphic xmlns:a="http://schemas.openxmlformats.org/drawingml/2006/main">
+              <a:graphicData uri="http://schemas.openxmlformats.org/drawingml/2006/picture">
+                <pic:pic xmlns:pic="http://schemas.openxmlformats.org/drawingml/2006/picture">
+                  <pic:nvPicPr>
+                    <pic:cNvPr id="0" name="Picture 10"/>
+                    <pic:cNvPicPr>
+                      <a:picLocks noChangeAspect="1" noChangeArrowheads="1"/>
+                    </pic:cNvPicPr>
+                  </pic:nvPicPr>
+                  <pic:blipFill>
+                    <a:blip r:embed="rId23" cstate="print">
+                      <a:extLst>
+                        <a:ext uri="{28A0092B-C50C-407E-A947-70E740481C1C}">
+                          <a14:useLocalDpi xmlns:a14="http://schemas.microsoft.com/office/drawing/2010/main" val="0"/>
+                        </a:ext>
+                      </a:extLst>
+                    </a:blip>
+                    <a:srcRect/>
+                    <a:stretch>
+                      <a:fillRect/>
+                    </a:stretch>
+                  </pic:blipFill>
+                  <pic:spPr bwMode="auto">
+                    <a:xfrm>
+                      <a:off x="0" y="0"/>
+                      <a:ext cx="5324475" cy="7991279"/>
+                    </a:xfrm>
+                    <a:prstGeom prst="rect">
+                      <a:avLst/>
+                    </a:prstGeom>
+                    <a:noFill/>
+                    <a:ln>
+                      <a:noFill/>
+                    </a:ln>
+                  </pic:spPr>
+                </pic:pic>
+              </a:graphicData>
+            </a:graphic>
+          </wp:inline>
+        </w:drawing>
+      </w:r>
+    </w:p>
+    <w:p>
+      <w:pPr>
+        <w:jc w:val="center"/>
+      </w:pPr>
+      <w:r>
         <w:t>Concrete – 1m x 1m, 5cm Elevation</w:t>
       </w:r>
     </w:p>
+    <w:p>
+      <w:pPr>
+        <w:jc w:val="center"/>
+      </w:pPr>
+      <w:r>
+        <w:rPr>
+          <w:noProof/>
+        </w:rPr>
+        <w:lastRenderedPageBreak/>
+        <w:drawing>
+          <wp:inline distT="0" distB="0" distL="0" distR="0">
+            <wp:extent cx="5807413" cy="1895475"/>
+            <wp:effectExtent l="0" t="0" r="3175" b="0"/>
+            <wp:docPr id="10" name="Picture 10"/>
+            <wp:cNvGraphicFramePr>
+              <a:graphicFrameLocks xmlns:a="http://schemas.openxmlformats.org/drawingml/2006/main" noChangeAspect="1"/>
+            </wp:cNvGraphicFramePr>
+            <a:graphic xmlns:a="http://schemas.openxmlformats.org/drawingml/2006/main">
+              <a:graphicData uri="http://schemas.openxmlformats.org/drawingml/2006/picture">
+                <pic:pic xmlns:pic="http://schemas.openxmlformats.org/drawingml/2006/picture">
+                  <pic:nvPicPr>
+                    <pic:cNvPr id="0" name="Picture 11"/>
+                    <pic:cNvPicPr>
+                      <a:picLocks noChangeAspect="1" noChangeArrowheads="1"/>
+                    </pic:cNvPicPr>
+                  </pic:nvPicPr>
+                  <pic:blipFill>
+                    <a:blip r:embed="rId24">
+                      <a:extLst>
+                        <a:ext uri="{28A0092B-C50C-407E-A947-70E740481C1C}">
+                          <a14:useLocalDpi xmlns:a14="http://schemas.microsoft.com/office/drawing/2010/main" val="0"/>
+                        </a:ext>
+                      </a:extLst>
+                    </a:blip>
+                    <a:srcRect/>
+                    <a:stretch>
+                      <a:fillRect/>
+                    </a:stretch>
+                  </pic:blipFill>
+                  <pic:spPr bwMode="auto">
+                    <a:xfrm>
+                      <a:off x="0" y="0"/>
+                      <a:ext cx="5823987" cy="1900885"/>
+                    </a:xfrm>
+                    <a:prstGeom prst="rect">
+                      <a:avLst/>
+                    </a:prstGeom>
+                    <a:noFill/>
+                    <a:ln>
+                      <a:noFill/>
+                    </a:ln>
+                  </pic:spPr>
+                </pic:pic>
+              </a:graphicData>
+            </a:graphic>
+          </wp:inline>
+        </w:drawing>
+      </w:r>
+    </w:p>
+    <w:p>
+      <w:pPr>
+        <w:jc w:val="center"/>
+      </w:pPr>
+      <w:r>
+        <w:br/>
+      </w:r>
+      <w:r>
+        <w:rPr>
+          <w:noProof/>
+        </w:rPr>
+        <w:drawing>
+          <wp:inline distT="0" distB="0" distL="0" distR="0">
+            <wp:extent cx="6137056" cy="1762125"/>
+            <wp:effectExtent l="0" t="0" r="0" b="0"/>
+            <wp:docPr id="16" name="Picture 16"/>
+            <wp:cNvGraphicFramePr>
+              <a:graphicFrameLocks xmlns:a="http://schemas.openxmlformats.org/drawingml/2006/main" noChangeAspect="1"/>
+            </wp:cNvGraphicFramePr>
+            <a:graphic xmlns:a="http://schemas.openxmlformats.org/drawingml/2006/main">
+              <a:graphicData uri="http://schemas.openxmlformats.org/drawingml/2006/picture">
+                <pic:pic xmlns:pic="http://schemas.openxmlformats.org/drawingml/2006/picture">
+                  <pic:nvPicPr>
+                    <pic:cNvPr id="0" name="Picture 12"/>
+                    <pic:cNvPicPr>
+                      <a:picLocks noChangeAspect="1" noChangeArrowheads="1"/>
+                    </pic:cNvPicPr>
+                  </pic:nvPicPr>
+                  <pic:blipFill>
+                    <a:blip r:embed="rId25">
+                      <a:extLst>
+                        <a:ext uri="{28A0092B-C50C-407E-A947-70E740481C1C}">
+                          <a14:useLocalDpi xmlns:a14="http://schemas.microsoft.com/office/drawing/2010/main" val="0"/>
+                        </a:ext>
+                      </a:extLst>
+                    </a:blip>
+                    <a:srcRect/>
+                    <a:stretch>
+                      <a:fillRect/>
+                    </a:stretch>
+                  </pic:blipFill>
+                  <pic:spPr bwMode="auto">
+                    <a:xfrm>
+                      <a:off x="0" y="0"/>
+                      <a:ext cx="6200312" cy="1780288"/>
+                    </a:xfrm>
+                    <a:prstGeom prst="rect">
+                      <a:avLst/>
+                    </a:prstGeom>
+                    <a:noFill/>
+                    <a:ln>
+                      <a:noFill/>
+                    </a:ln>
+                  </pic:spPr>
+                </pic:pic>
+              </a:graphicData>
+            </a:graphic>
+          </wp:inline>
+        </w:drawing>
+      </w:r>
+    </w:p>
+    <w:p>
+      <w:pPr>
+        <w:pStyle w:val="IntenseQuote"/>
+        <w:rPr>
+          <w:rStyle w:val="SubtleReference"/>
+        </w:rPr>
+      </w:pPr>
+      <w:r>
+        <w:rPr>
+          <w:rStyle w:val="SubtleReference"/>
+        </w:rPr>
+        <w:t>Details of the Subtle Color Bleeding Effect</w:t>
+      </w:r>
+      <w:r>
+        <w:rPr>
+          <w:rStyle w:val="SubtleReference"/>
+        </w:rPr>
+        <w:br/>
+      </w:r>
+      <w:r>
+        <w:rPr>
+          <w:rStyle w:val="SubtleReference"/>
+        </w:rPr>
+        <w:t xml:space="preserve">From </w:t>
+      </w:r>
+      <w:r>
+        <w:rPr>
+          <w:rStyle w:val="SubtleReference"/>
+        </w:rPr>
+        <w:t>Left</w:t>
+      </w:r>
+      <w:r>
+        <w:rPr>
+          <w:rStyle w:val="SubtleReference"/>
+        </w:rPr>
+        <w:t xml:space="preserve"> to Right</w:t>
+      </w:r>
+      <w:r>
+        <w:rPr>
+          <w:rStyle w:val="SubtleReference"/>
+        </w:rPr>
+        <w:t xml:space="preserve">: Disabled, Enabled, </w:t>
+      </w:r>
+      <w:bookmarkStart w:id="12" w:name="_GoBack"/>
+      <w:bookmarkEnd w:id="12"/>
+      <w:r>
+        <w:rPr>
+          <w:rStyle w:val="SubtleReference"/>
+        </w:rPr>
+        <w:t>Ground Truth</w:t>
+      </w:r>
+    </w:p>
+    <w:p/>
     <w:p>
       <w:pPr>
         <w:pStyle w:val="Heading1"/>
       </w:pPr>
       <w:r>
-        <w:lastRenderedPageBreak/>
-        <w:t xml:space="preserve">Improving even </w:t>
-      </w:r>
-      <w:proofErr w:type="gramStart"/>
-      <w:r>
-        <w:t>Further :</w:t>
-      </w:r>
-      <w:proofErr w:type="gramEnd"/>
-      <w:r>
-        <w:t xml:space="preserve"> Bent Normal and Cone Aperture</w:t>
+        <w:t>Acknowledgments</w:t>
       </w:r>
     </w:p>
     <w:p/>
     <w:p>
-      <w:pPr>
-        <w:rPr>
-          <w:lang w:val="fr-FR"/>
-        </w:rPr>
-      </w:pPr>
-      <w:r>
-        <w:rPr>
-          <w:rFonts w:eastAsiaTheme="minorEastAsia"/>
-          <w:b/>
-          <w:sz w:val="48"/>
-          <w:szCs w:val="48"/>
-          <w:lang w:val="fr-FR"/>
-        </w:rPr>
-        <w:t>#</w:t>
-      </w:r>
-      <w:proofErr w:type="gramStart"/>
-      <w:r>
-        <w:rPr>
-          <w:rFonts w:eastAsiaTheme="minorEastAsia"/>
-          <w:b/>
-          <w:sz w:val="48"/>
-          <w:szCs w:val="48"/>
-          <w:lang w:val="fr-FR"/>
-        </w:rPr>
-        <w:t>TODO!!!</w:t>
-      </w:r>
-      <w:proofErr w:type="gramEnd"/>
-      <w:r>
-        <w:rPr>
-          <w:rFonts w:eastAsiaTheme="minorEastAsia"/>
-          <w:b/>
-          <w:sz w:val="48"/>
-          <w:szCs w:val="48"/>
-          <w:lang w:val="fr-FR"/>
-        </w:rPr>
+      <w:r>
+        <w:t xml:space="preserve">Special thanks to </w:t>
+      </w:r>
+      <w:r>
+        <w:t xml:space="preserve">Eric </w:t>
+      </w:r>
+      <w:proofErr w:type="spellStart"/>
+      <w:r>
+        <w:t>Arnebäck</w:t>
+      </w:r>
+      <w:proofErr w:type="spellEnd"/>
+      <w:r>
+        <w:t xml:space="preserve"> for proof reading this paper, David </w:t>
+      </w:r>
+      <w:proofErr w:type="spellStart"/>
+      <w:r>
+        <w:t>Toyou</w:t>
+      </w:r>
+      <w:proofErr w:type="spellEnd"/>
+      <w:r>
+        <w:t xml:space="preserve"> for being annoyingly right</w:t>
+      </w:r>
+      <w:r>
+        <w:t>,</w:t>
+      </w:r>
+      <w:r>
+        <w:t xml:space="preserve"> and Sandra for moral support</w:t>
+      </w:r>
+      <w:r>
         <w:t xml:space="preserve"> </w:t>
       </w:r>
       <w:r>
         <w:rPr>
-          <w:rFonts w:eastAsiaTheme="minorEastAsia"/>
-          <w:b/>
-          <w:sz w:val="48"/>
-          <w:szCs w:val="48"/>
-        </w:rPr>
-        <w:sym w:font="Wingdings" w:char="F0E8"/>
-      </w:r>
-      <w:r>
-        <w:rPr>
-          <w:rFonts w:eastAsiaTheme="minorEastAsia"/>
-          <w:b/>
-          <w:sz w:val="48"/>
-          <w:szCs w:val="48"/>
-          <w:lang w:val="fr-FR"/>
-        </w:rPr>
-        <w:t xml:space="preserve"> </w:t>
-      </w:r>
-      <w:r>
-        <w:rPr>
-          <w:rFonts w:eastAsiaTheme="minorEastAsia"/>
-          <w:b/>
-          <w:sz w:val="48"/>
-          <w:szCs w:val="48"/>
-          <w:lang w:val="fr-FR"/>
-        </w:rPr>
-        <w:t xml:space="preserve">Modifier le soft de génération d’AO pour pisser un « Bent </w:t>
-      </w:r>
-      <w:proofErr w:type="spellStart"/>
-      <w:r>
-        <w:rPr>
-          <w:rFonts w:eastAsiaTheme="minorEastAsia"/>
-          <w:b/>
-          <w:sz w:val="48"/>
-          <w:szCs w:val="48"/>
-          <w:lang w:val="fr-FR"/>
-        </w:rPr>
-        <w:t>Cone</w:t>
-      </w:r>
-      <w:proofErr w:type="spellEnd"/>
-      <w:r>
-        <w:rPr>
-          <w:rFonts w:eastAsiaTheme="minorEastAsia"/>
-          <w:b/>
-          <w:sz w:val="48"/>
-          <w:szCs w:val="48"/>
-          <w:lang w:val="fr-FR"/>
-        </w:rPr>
-        <w:t xml:space="preserve"> » (=Bent Normal + </w:t>
-      </w:r>
-      <w:proofErr w:type="spellStart"/>
-      <w:r>
-        <w:rPr>
-          <w:rFonts w:eastAsiaTheme="minorEastAsia"/>
-          <w:b/>
-          <w:sz w:val="48"/>
-          <w:szCs w:val="48"/>
-          <w:lang w:val="fr-FR"/>
-        </w:rPr>
-        <w:t>Cone</w:t>
-      </w:r>
-      <w:proofErr w:type="spellEnd"/>
-      <w:r>
-        <w:rPr>
-          <w:rFonts w:eastAsiaTheme="minorEastAsia"/>
-          <w:b/>
-          <w:sz w:val="48"/>
-          <w:szCs w:val="48"/>
-          <w:lang w:val="fr-FR"/>
-        </w:rPr>
-        <w:t xml:space="preserve"> d’Ouverture) + Montrer l’utilisation et notamment la modification de l’intégrale d’irradiance en SH (reprendre le calcul de ma page wiki).</w:t>
+          <w:rFonts w:ascii="Segoe UI Emoji" w:eastAsia="Segoe UI Emoji" w:hAnsi="Segoe UI Emoji" w:cs="Segoe UI Emoji"/>
+        </w:rPr>
+        <w:t>😊</w:t>
+      </w:r>
+      <w:r>
+        <w:t>.</w:t>
       </w:r>
     </w:p>
     <w:sectPr>
@@ -26224,6 +26758,50 @@
       <w:color w:val="4F81BD" w:themeColor="accent1"/>
     </w:rPr>
   </w:style>
+  <w:style w:type="paragraph" w:styleId="Subtitle">
+    <w:name w:val="Subtitle"/>
+    <w:basedOn w:val="Normal"/>
+    <w:next w:val="Normal"/>
+    <w:link w:val="SubtitleChar"/>
+    <w:uiPriority w:val="11"/>
+    <w:qFormat/>
+    <w:rsid w:val="002233A0"/>
+    <w:pPr>
+      <w:numPr>
+        <w:ilvl w:val="1"/>
+      </w:numPr>
+      <w:spacing w:after="160"/>
+    </w:pPr>
+    <w:rPr>
+      <w:rFonts w:eastAsiaTheme="minorEastAsia"/>
+      <w:color w:val="5A5A5A" w:themeColor="text1" w:themeTint="A5"/>
+      <w:spacing w:val="15"/>
+    </w:rPr>
+  </w:style>
+  <w:style w:type="character" w:customStyle="1" w:styleId="SubtitleChar">
+    <w:name w:val="Subtitle Char"/>
+    <w:basedOn w:val="DefaultParagraphFont"/>
+    <w:link w:val="Subtitle"/>
+    <w:uiPriority w:val="11"/>
+    <w:rsid w:val="002233A0"/>
+    <w:rPr>
+      <w:rFonts w:eastAsiaTheme="minorEastAsia"/>
+      <w:color w:val="5A5A5A" w:themeColor="text1" w:themeTint="A5"/>
+      <w:spacing w:val="15"/>
+    </w:rPr>
+  </w:style>
+  <w:style w:type="character" w:styleId="FollowedHyperlink">
+    <w:name w:val="FollowedHyperlink"/>
+    <w:basedOn w:val="DefaultParagraphFont"/>
+    <w:uiPriority w:val="99"/>
+    <w:semiHidden/>
+    <w:unhideWhenUsed/>
+    <w:rsid w:val="001C1030"/>
+    <w:rPr>
+      <w:color w:val="800080" w:themeColor="followedHyperlink"/>
+      <w:u w:val="single"/>
+    </w:rPr>
+  </w:style>
 </w:styles>
 </file>
 
@@ -26517,7 +27095,7 @@
 </file>
 
 <file path=customXml/itemProps1.xml><?xml version="1.0" encoding="utf-8"?>
-<ds:datastoreItem xmlns:ds="http://schemas.openxmlformats.org/officeDocument/2006/customXml" ds:itemID="{89E79EDE-B7A4-4BB1-B51F-4C199A58F912}">
+<ds:datastoreItem xmlns:ds="http://schemas.openxmlformats.org/officeDocument/2006/customXml" ds:itemID="{D84AE3D2-EFDD-449D-94DF-2251BE998300}">
   <ds:schemaRefs>
     <ds:schemaRef ds:uri="http://schemas.openxmlformats.org/officeDocument/2006/bibliography"/>
   </ds:schemaRefs>

</xml_diff>

<commit_message>
• Modified doc to include greetings to Geoffrey
</commit_message>
<xml_diff>
--- a/Tests/TestGroundTruthAOFitting/Improved Ambient Occlusion.docx
+++ b/Tests/TestGroundTruthAOFitting/Improved Ambient Occlusion.docx
@@ -5328,23 +5328,7 @@
             <w:rFonts w:eastAsiaTheme="minorEastAsia"/>
             <w:i/>
           </w:rPr>
-          <w:t>Practical Realtime Strategies for Accurate</w:t>
-        </w:r>
-        <w:r>
-          <w:rPr>
-            <w:rStyle w:val="Hyperlink"/>
-            <w:rFonts w:eastAsiaTheme="minorEastAsia"/>
-            <w:i/>
-          </w:rPr>
-          <w:t xml:space="preserve"> </w:t>
-        </w:r>
-        <w:r>
-          <w:rPr>
-            <w:rStyle w:val="Hyperlink"/>
-            <w:rFonts w:eastAsiaTheme="minorEastAsia"/>
-            <w:i/>
-          </w:rPr>
-          <w:t>Indirect Occlusion</w:t>
+          <w:t>Practical Realtime Strategies for Accurate Indirect Occlusion</w:t>
         </w:r>
       </w:hyperlink>
       <w:r>
@@ -15457,13 +15441,7 @@
                 <w:rPr>
                   <w:rFonts w:ascii="Cambria Math" w:eastAsiaTheme="minorEastAsia" w:hAnsi="Cambria Math"/>
                 </w:rPr>
-                <m:t>=α</m:t>
-              </m:r>
-              <m:r>
-                <w:rPr>
-                  <w:rFonts w:ascii="Cambria Math" w:eastAsiaTheme="minorEastAsia" w:hAnsi="Cambria Math"/>
-                </w:rPr>
-                <m:t xml:space="preserve"> .</m:t>
+                <m:t>=α .</m:t>
               </m:r>
               <m:d>
                 <m:dPr>
@@ -15545,13 +15523,7 @@
                 <w:rPr>
                   <w:rFonts w:ascii="Cambria Math" w:eastAsiaTheme="minorEastAsia" w:hAnsi="Cambria Math"/>
                 </w:rPr>
-                <m:t>=α</m:t>
-              </m:r>
-              <m:r>
-                <w:rPr>
-                  <w:rFonts w:ascii="Cambria Math" w:eastAsiaTheme="minorEastAsia" w:hAnsi="Cambria Math"/>
-                </w:rPr>
-                <m:t xml:space="preserve"> .</m:t>
+                <m:t>=α .</m:t>
               </m:r>
               <m:d>
                 <m:dPr>
@@ -17885,14 +17857,7 @@
           <w:rStyle w:val="MathematicaFormatTraditionalForm"/>
           <w:rFonts w:eastAsiaTheme="minorEastAsia"/>
         </w:rPr>
-        <w:t xml:space="preserve"> here because the</w:t>
-      </w:r>
-      <w:r>
-        <w:rPr>
-          <w:rStyle w:val="MathematicaFormatTraditionalForm"/>
-          <w:rFonts w:eastAsiaTheme="minorEastAsia"/>
-        </w:rPr>
-        <w:t xml:space="preserve"> </w:t>
+        <w:t xml:space="preserve"> here because the </w:t>
       </w:r>
       <m:oMath>
         <m:f>
@@ -25338,15 +25303,7 @@
         <w:rPr>
           <w:rStyle w:val="SubtleReference"/>
         </w:rPr>
-        <w:t xml:space="preserve">: Disabled, Enabled, </w:t>
-      </w:r>
-      <w:bookmarkStart w:id="12" w:name="_GoBack"/>
-      <w:bookmarkEnd w:id="12"/>
-      <w:r>
-        <w:rPr>
-          <w:rStyle w:val="SubtleReference"/>
-        </w:rPr>
-        <w:t>Ground Truth</w:t>
+        <w:t>: Disabled, Enabled, Ground Truth</w:t>
       </w:r>
     </w:p>
     <w:p/>
@@ -25386,7 +25343,26 @@
         <w:t>,</w:t>
       </w:r>
       <w:r>
-        <w:t xml:space="preserve"> and Sandra for moral support</w:t>
+        <w:t xml:space="preserve"> </w:t>
+      </w:r>
+      <w:hyperlink r:id="rId26" w:history="1">
+        <w:r>
+          <w:rPr>
+            <w:rStyle w:val="Hyperlink"/>
+          </w:rPr>
+          <w:t>Geoffrey Rosin</w:t>
+        </w:r>
+      </w:hyperlink>
+      <w:r>
+        <w:t xml:space="preserve"> for his amazing concrete texture, </w:t>
+      </w:r>
+      <w:r>
+        <w:t>an</w:t>
+      </w:r>
+      <w:bookmarkStart w:id="12" w:name="_GoBack"/>
+      <w:bookmarkEnd w:id="12"/>
+      <w:r>
+        <w:t>d Sandra for moral support</w:t>
       </w:r>
       <w:r>
         <w:t xml:space="preserve"> </w:t>
@@ -27095,7 +27071,7 @@
 </file>
 
 <file path=customXml/itemProps1.xml><?xml version="1.0" encoding="utf-8"?>
-<ds:datastoreItem xmlns:ds="http://schemas.openxmlformats.org/officeDocument/2006/customXml" ds:itemID="{D84AE3D2-EFDD-449D-94DF-2251BE998300}">
+<ds:datastoreItem xmlns:ds="http://schemas.openxmlformats.org/officeDocument/2006/customXml" ds:itemID="{C5A2AB3C-05A5-4801-943E-D24A9ACEDF5F}">
   <ds:schemaRefs>
     <ds:schemaRef ds:uri="http://schemas.openxmlformats.org/officeDocument/2006/bibliography"/>
   </ds:schemaRefs>

</xml_diff>